<commit_message>
This is the 5.1 release (2025.01.04)
</commit_message>
<xml_diff>
--- a/omega/Digital-AV-Ω51.docx
+++ b/omega/Digital-AV-Ω51.docx
@@ -240,7 +240,16 @@
           <w:sz w:val="26"/>
           <w:szCs w:val="26"/>
         </w:rPr>
-        <w:t>5111</w:t>
+        <w:t>51</w:t>
+      </w:r>
+      <w:r>
+        <w:rPr>
+          <w:rFonts w:ascii="Consolas" w:hAnsi="Consolas"/>
+          <w:color w:val="0070C0"/>
+          <w:sz w:val="26"/>
+          <w:szCs w:val="26"/>
+        </w:rPr>
+        <w:t>04</w:t>
       </w:r>
       <w:r>
         <w:rPr>
@@ -309,11 +318,11 @@
       <w:r>
         <w:rPr>
           <w:rFonts w:ascii="Consolas" w:hAnsi="Consolas"/>
-          <w:color w:val="FF0000"/>
+          <w:color w:val="0070C0"/>
           <w:sz w:val="26"/>
           <w:szCs w:val="26"/>
         </w:rPr>
-        <w:t>19,651,015</w:t>
+        <w:t>19,651,823</w:t>
       </w:r>
     </w:p>
     <w:p>
@@ -377,16 +386,16 @@
       <w:r>
         <w:rPr>
           <w:rFonts w:ascii="Consolas" w:hAnsi="Consolas"/>
-          <w:color w:val="FF0000"/>
+          <w:color w:val="0070C0"/>
           <w:sz w:val="26"/>
           <w:szCs w:val="26"/>
         </w:rPr>
-        <w:t>5E107D578CE740A3F297ADAA444C8FF7</w:t>
+        <w:t>35A36F16A07D72C98F6031BD785C7AD9</w:t>
       </w:r>
       <w:r>
         <w:rPr>
           <w:rFonts w:ascii="Consolas" w:hAnsi="Consolas"/>
-          <w:color w:val="0070C0"/>
+          <w:color w:val="FF0000"/>
           <w:sz w:val="26"/>
           <w:szCs w:val="26"/>
         </w:rPr>
@@ -412,7 +421,7 @@
           <w:sz w:val="26"/>
           <w:szCs w:val="26"/>
         </w:rPr>
-        <w:t>42</w:t>
+        <w:t>5104</w:t>
       </w:r>
       <w:r>
         <w:rPr>
@@ -423,7 +432,7 @@
           <w:sz w:val="26"/>
           <w:szCs w:val="26"/>
         </w:rPr>
-        <w:t>20</w:t>
+        <w:t>.data // from AVX-Omega-</w:t>
       </w:r>
       <w:r>
         <w:rPr>
@@ -434,29 +443,7 @@
           <w:sz w:val="26"/>
           <w:szCs w:val="26"/>
         </w:rPr>
-        <w:t>.data // from AVX-Omega-</w:t>
-      </w:r>
-      <w:r>
-        <w:rPr>
-          <w:rFonts w:cstheme="minorHAnsi"/>
-          <w:i/>
-          <w:iCs/>
-          <w:color w:val="A6A6A6" w:themeColor="background1" w:themeShade="A6"/>
-          <w:sz w:val="26"/>
-          <w:szCs w:val="26"/>
-        </w:rPr>
-        <w:t>42</w:t>
-      </w:r>
-      <w:r>
-        <w:rPr>
-          <w:rFonts w:cstheme="minorHAnsi"/>
-          <w:i/>
-          <w:iCs/>
-          <w:color w:val="A6A6A6" w:themeColor="background1" w:themeShade="A6"/>
-          <w:sz w:val="26"/>
-          <w:szCs w:val="26"/>
-        </w:rPr>
-        <w:t>20</w:t>
+        <w:t>5104</w:t>
       </w:r>
       <w:r>
         <w:rPr>
@@ -644,23 +631,13 @@
                 <w:bCs/>
               </w:rPr>
             </w:pPr>
-            <w:proofErr w:type="gramStart"/>
             <w:r>
               <w:rPr>
                 <w:rFonts w:ascii="Arial" w:hAnsi="Arial" w:cs="Arial"/>
                 <w:bCs/>
                 <w:color w:val="FFFFFF"/>
               </w:rPr>
-              <w:t>char[</w:t>
-            </w:r>
-            <w:proofErr w:type="gramEnd"/>
-            <w:r>
-              <w:rPr>
-                <w:rFonts w:ascii="Arial" w:hAnsi="Arial" w:cs="Arial"/>
-                <w:bCs/>
-                <w:color w:val="FFFFFF"/>
-              </w:rPr>
-              <w:t>16]</w:t>
+              <w:t>char[16]</w:t>
             </w:r>
           </w:p>
         </w:tc>
@@ -1170,39 +1147,27 @@
             <w:r>
               <w:rPr>
                 <w:rFonts w:ascii="Consolas" w:eastAsia="Arial" w:hAnsi="Consolas" w:cs="Arial"/>
-                <w:color w:val="FF0000"/>
-              </w:rPr>
-              <w:t>0x</w:t>
-            </w:r>
-            <w:proofErr w:type="gramStart"/>
+              </w:rPr>
+              <w:t>0x000000000000</w:t>
+            </w:r>
             <w:r>
               <w:rPr>
                 <w:rFonts w:ascii="Consolas" w:eastAsia="Arial" w:hAnsi="Consolas" w:cs="Arial"/>
-                <w:color w:val="FF0000"/>
-              </w:rPr>
-              <w:t>000000000000</w:t>
+              </w:rPr>
+              <w:t>51</w:t>
             </w:r>
             <w:r>
               <w:rPr>
                 <w:rFonts w:ascii="Consolas" w:eastAsia="Arial" w:hAnsi="Consolas" w:cs="Arial"/>
-                <w:color w:val="FF0000"/>
-              </w:rPr>
-              <w:t>5111</w:t>
+              </w:rPr>
+              <w:t>04</w:t>
             </w:r>
             <w:r>
               <w:rPr>
                 <w:rFonts w:ascii="Consolas" w:eastAsia="Arial" w:hAnsi="Consolas" w:cs="Arial"/>
-                <w:color w:val="FF0000"/>
-              </w:rPr>
-              <w:t xml:space="preserve"> </w:t>
-            </w:r>
-            <w:r>
-              <w:rPr>
-                <w:rFonts w:ascii="Consolas" w:eastAsia="Arial" w:hAnsi="Consolas" w:cs="Arial"/>
-              </w:rPr>
-              <w:t>]</w:t>
-            </w:r>
-            <w:proofErr w:type="gramEnd"/>
+              </w:rPr>
+              <w:t xml:space="preserve"> ]</w:t>
+            </w:r>
           </w:p>
         </w:tc>
       </w:tr>
@@ -1261,13 +1226,7 @@
               <w:rPr>
                 <w:rFonts w:ascii="Consolas" w:eastAsia="Arial" w:hAnsi="Consolas" w:cs="Arial"/>
               </w:rPr>
-              <w:t xml:space="preserve">       </w:t>
-            </w:r>
-            <w:r>
-              <w:rPr>
-                <w:rFonts w:ascii="Consolas" w:eastAsia="Arial" w:hAnsi="Consolas" w:cs="Arial"/>
-              </w:rPr>
-              <w:t>432</w:t>
+              <w:t xml:space="preserve">       432</w:t>
             </w:r>
           </w:p>
         </w:tc>
@@ -1401,19 +1360,12 @@
               <w:rPr>
                 <w:rFonts w:ascii="Consolas" w:hAnsi="Consolas"/>
               </w:rPr>
-              <w:t>952B6E7DF85AAB6</w:t>
-            </w:r>
-            <w:proofErr w:type="gramStart"/>
+              <w:t>952B6E7DF85AAB6F</w:t>
+            </w:r>
             <w:r>
               <w:rPr>
                 <w:rFonts w:ascii="Consolas" w:hAnsi="Consolas"/>
               </w:rPr>
-              <w:t>F</w:t>
-            </w:r>
-            <w:r>
-              <w:rPr>
-                <w:rFonts w:ascii="Consolas" w:hAnsi="Consolas"/>
-              </w:rPr>
               <w:t xml:space="preserve"> </w:t>
             </w:r>
             <w:r>
@@ -1422,7 +1374,6 @@
               </w:rPr>
               <w:t>]</w:t>
             </w:r>
-            <w:proofErr w:type="gramEnd"/>
           </w:p>
         </w:tc>
       </w:tr>
@@ -1479,25 +1430,7 @@
               <w:rPr>
                 <w:rFonts w:ascii="Consolas" w:eastAsia="Arial" w:hAnsi="Consolas" w:cs="Arial"/>
               </w:rPr>
-              <w:t xml:space="preserve">     </w:t>
-            </w:r>
-            <w:r>
-              <w:rPr>
-                <w:rFonts w:ascii="Consolas" w:eastAsia="Arial" w:hAnsi="Consolas" w:cs="Arial"/>
-              </w:rPr>
-              <w:t>3</w:t>
-            </w:r>
-            <w:r>
-              <w:rPr>
-                <w:rFonts w:ascii="Consolas" w:eastAsia="Arial" w:hAnsi="Consolas" w:cs="Arial"/>
-              </w:rPr>
-              <w:t>,</w:t>
-            </w:r>
-            <w:r>
-              <w:rPr>
-                <w:rFonts w:ascii="Consolas" w:eastAsia="Arial" w:hAnsi="Consolas" w:cs="Arial"/>
-              </w:rPr>
-              <w:t>648</w:t>
+              <w:t xml:space="preserve">     3,648</w:t>
             </w:r>
           </w:p>
         </w:tc>
@@ -1523,25 +1456,7 @@
               <w:rPr>
                 <w:rFonts w:ascii="Consolas" w:hAnsi="Consolas" w:cstheme="minorHAnsi"/>
               </w:rPr>
-              <w:t xml:space="preserve">     </w:t>
-            </w:r>
-            <w:r>
-              <w:rPr>
-                <w:rFonts w:ascii="Consolas" w:hAnsi="Consolas" w:cstheme="minorHAnsi"/>
-              </w:rPr>
-              <w:t>7</w:t>
-            </w:r>
-            <w:r>
-              <w:rPr>
-                <w:rFonts w:ascii="Consolas" w:hAnsi="Consolas" w:cstheme="minorHAnsi"/>
-              </w:rPr>
-              <w:t>,</w:t>
-            </w:r>
-            <w:r>
-              <w:rPr>
-                <w:rFonts w:ascii="Consolas" w:hAnsi="Consolas" w:cstheme="minorHAnsi"/>
-              </w:rPr>
-              <w:t>134</w:t>
+              <w:t xml:space="preserve">     7,134</w:t>
             </w:r>
           </w:p>
         </w:tc>
@@ -1593,25 +1508,7 @@
               <w:rPr>
                 <w:rFonts w:ascii="Consolas" w:eastAsia="Arial" w:hAnsi="Consolas" w:cs="Arial"/>
               </w:rPr>
-              <w:t xml:space="preserve">  </w:t>
-            </w:r>
-            <w:r>
-              <w:rPr>
-                <w:rFonts w:ascii="Consolas" w:eastAsia="Arial" w:hAnsi="Consolas" w:cs="Arial"/>
-              </w:rPr>
-              <w:t>1</w:t>
-            </w:r>
-            <w:r>
-              <w:rPr>
-                <w:rFonts w:ascii="Consolas" w:eastAsia="Arial" w:hAnsi="Consolas" w:cs="Arial"/>
-              </w:rPr>
-              <w:t>,</w:t>
-            </w:r>
-            <w:r>
-              <w:rPr>
-                <w:rFonts w:ascii="Consolas" w:eastAsia="Arial" w:hAnsi="Consolas" w:cs="Arial"/>
-              </w:rPr>
-              <w:t>189</w:t>
+              <w:t xml:space="preserve">  1,189</w:t>
             </w:r>
           </w:p>
         </w:tc>
@@ -1637,40 +1534,8 @@
               <w:rPr>
                 <w:rFonts w:ascii="Consolas" w:eastAsia="Arial" w:hAnsi="Consolas" w:cs="Arial"/>
               </w:rPr>
-              <w:t>[ 0x</w:t>
-            </w:r>
-            <w:r>
-              <w:rPr>
-                <w:rFonts w:ascii="Consolas" w:eastAsia="Arial" w:hAnsi="Consolas" w:cs="Arial"/>
-              </w:rPr>
-              <w:t>29D5C0D1AFF79C95</w:t>
-            </w:r>
-            <w:r>
-              <w:rPr>
-                <w:rFonts w:ascii="Consolas" w:eastAsia="Arial" w:hAnsi="Consolas" w:cs="Arial"/>
-              </w:rPr>
-              <w:t>, 0x</w:t>
-            </w:r>
-            <w:r>
-              <w:rPr>
-                <w:rFonts w:ascii="Consolas" w:eastAsia="Arial" w:hAnsi="Consolas" w:cs="Arial"/>
-              </w:rPr>
-              <w:t>BE3A964891126</w:t>
-            </w:r>
-            <w:proofErr w:type="gramStart"/>
-            <w:r>
-              <w:rPr>
-                <w:rFonts w:ascii="Consolas" w:eastAsia="Arial" w:hAnsi="Consolas" w:cs="Arial"/>
-              </w:rPr>
-              <w:t>FBE</w:t>
-            </w:r>
-            <w:r>
-              <w:rPr>
-                <w:rFonts w:ascii="Consolas" w:eastAsia="Arial" w:hAnsi="Consolas" w:cs="Arial"/>
-              </w:rPr>
-              <w:t xml:space="preserve"> ]</w:t>
-            </w:r>
-            <w:proofErr w:type="gramEnd"/>
+              <w:t>[ 0x29D5C0D1AFF79C95, 0xBE3A964891126FBE ]</w:t>
+            </w:r>
           </w:p>
         </w:tc>
       </w:tr>
@@ -1727,13 +1592,7 @@
               <w:rPr>
                 <w:rFonts w:ascii="Consolas" w:eastAsia="Arial" w:hAnsi="Consolas" w:cs="Arial"/>
               </w:rPr>
-              <w:t xml:space="preserve">    10,</w:t>
-            </w:r>
-            <w:r>
-              <w:rPr>
-                <w:rFonts w:ascii="Consolas" w:eastAsia="Arial" w:hAnsi="Consolas" w:cs="Arial"/>
-              </w:rPr>
-              <w:t>782</w:t>
+              <w:t xml:space="preserve">    10,782</w:t>
             </w:r>
           </w:p>
         </w:tc>
@@ -1811,19 +1670,7 @@
               <w:rPr>
                 <w:rFonts w:ascii="Consolas" w:eastAsia="Arial" w:hAnsi="Consolas" w:cs="Arial"/>
               </w:rPr>
-              <w:t>789</w:t>
-            </w:r>
-            <w:r>
-              <w:rPr>
-                <w:rFonts w:ascii="Consolas" w:eastAsia="Arial" w:hAnsi="Consolas" w:cs="Arial"/>
-              </w:rPr>
-              <w:t>,</w:t>
-            </w:r>
-            <w:r>
-              <w:rPr>
-                <w:rFonts w:ascii="Consolas" w:eastAsia="Arial" w:hAnsi="Consolas" w:cs="Arial"/>
-              </w:rPr>
-              <w:t>651</w:t>
+              <w:t>789,651</w:t>
             </w:r>
           </w:p>
         </w:tc>
@@ -1867,22 +1714,14 @@
               <w:rPr>
                 <w:rFonts w:ascii="Consolas" w:eastAsia="Arial" w:hAnsi="Consolas" w:cs="Arial"/>
               </w:rPr>
-              <w:t>7D88EA922F</w:t>
-            </w:r>
-            <w:proofErr w:type="gramStart"/>
+              <w:t>7D88EA922F517619</w:t>
+            </w:r>
             <w:r>
               <w:rPr>
                 <w:rFonts w:ascii="Consolas" w:eastAsia="Arial" w:hAnsi="Consolas" w:cs="Arial"/>
               </w:rPr>
-              <w:t>517619</w:t>
-            </w:r>
-            <w:r>
-              <w:rPr>
-                <w:rFonts w:ascii="Consolas" w:eastAsia="Arial" w:hAnsi="Consolas" w:cs="Arial"/>
-              </w:rPr>
               <w:t xml:space="preserve"> ]</w:t>
             </w:r>
-            <w:proofErr w:type="gramEnd"/>
           </w:p>
         </w:tc>
       </w:tr>
@@ -1907,7 +1746,6 @@
               <w:ind w:left="5"/>
               <w:rPr>
                 <w:rFonts w:ascii="Consolas" w:hAnsi="Consolas"/>
-                <w:color w:val="FF0000"/>
                 <w:sz w:val="18"/>
                 <w:szCs w:val="18"/>
               </w:rPr>
@@ -1915,7 +1753,6 @@
             <w:r>
               <w:rPr>
                 <w:rFonts w:ascii="Consolas" w:hAnsi="Consolas"/>
-                <w:color w:val="FF0000"/>
               </w:rPr>
               <w:t>Lexicon</w:t>
             </w:r>
@@ -1937,13 +1774,11 @@
               <w:jc w:val="center"/>
               <w:rPr>
                 <w:rFonts w:ascii="Consolas" w:eastAsia="Arial" w:hAnsi="Consolas" w:cs="Arial"/>
-                <w:color w:val="FF0000"/>
               </w:rPr>
             </w:pPr>
             <w:r>
               <w:rPr>
                 <w:rFonts w:ascii="Consolas" w:eastAsia="Arial" w:hAnsi="Consolas" w:cs="Arial"/>
-                <w:color w:val="FF0000"/>
               </w:rPr>
               <w:t>18,962,406</w:t>
             </w:r>
@@ -1965,15 +1800,31 @@
               <w:jc w:val="center"/>
               <w:rPr>
                 <w:rFonts w:ascii="Consolas" w:hAnsi="Consolas" w:cstheme="minorHAnsi"/>
-                <w:color w:val="FF0000"/>
               </w:rPr>
             </w:pPr>
             <w:r>
               <w:rPr>
                 <w:rFonts w:ascii="Consolas" w:hAnsi="Consolas" w:cstheme="minorHAnsi"/>
-                <w:color w:val="FF0000"/>
-              </w:rPr>
-              <w:t xml:space="preserve">   246,258</w:t>
+              </w:rPr>
+              <w:t xml:space="preserve">   </w:t>
+            </w:r>
+            <w:r>
+              <w:rPr>
+                <w:rFonts w:ascii="Consolas" w:hAnsi="Consolas" w:cstheme="minorHAnsi"/>
+              </w:rPr>
+              <w:t>247</w:t>
+            </w:r>
+            <w:r>
+              <w:rPr>
+                <w:rFonts w:ascii="Consolas" w:hAnsi="Consolas" w:cstheme="minorHAnsi"/>
+              </w:rPr>
+              <w:t>,</w:t>
+            </w:r>
+            <w:r>
+              <w:rPr>
+                <w:rFonts w:ascii="Consolas" w:hAnsi="Consolas" w:cstheme="minorHAnsi"/>
+              </w:rPr>
+              <w:t>066</w:t>
             </w:r>
           </w:p>
         </w:tc>
@@ -1993,13 +1844,11 @@
               <w:jc w:val="center"/>
               <w:rPr>
                 <w:rFonts w:ascii="Consolas" w:hAnsi="Consolas"/>
-                <w:color w:val="FF0000"/>
               </w:rPr>
             </w:pPr>
             <w:r>
               <w:rPr>
                 <w:rFonts w:ascii="Consolas" w:hAnsi="Consolas"/>
-                <w:color w:val="FF0000"/>
               </w:rPr>
               <w:t xml:space="preserve">   0</w:t>
             </w:r>
@@ -2021,13 +1870,11 @@
               <w:jc w:val="center"/>
               <w:rPr>
                 <w:rFonts w:ascii="Consolas" w:eastAsia="Arial" w:hAnsi="Consolas" w:cs="Arial"/>
-                <w:color w:val="FF0000"/>
               </w:rPr>
             </w:pPr>
             <w:r>
               <w:rPr>
                 <w:rFonts w:ascii="Consolas" w:eastAsia="Arial" w:hAnsi="Consolas" w:cs="Arial"/>
-                <w:color w:val="FF0000"/>
               </w:rPr>
               <w:t xml:space="preserve"> 12,567</w:t>
             </w:r>
@@ -2049,25 +1896,38 @@
               <w:jc w:val="center"/>
               <w:rPr>
                 <w:rFonts w:ascii="Consolas" w:eastAsia="Arial" w:hAnsi="Consolas" w:cs="Arial"/>
-                <w:color w:val="FF0000"/>
               </w:rPr>
             </w:pPr>
             <w:r>
               <w:rPr>
                 <w:rFonts w:ascii="Consolas" w:eastAsia="Arial" w:hAnsi="Consolas" w:cs="Arial"/>
-                <w:color w:val="FF0000"/>
-              </w:rPr>
-              <w:t>[ 0xF1C7694D3C5B15A5, 0x26845D7A4946</w:t>
-            </w:r>
-            <w:proofErr w:type="gramStart"/>
+              </w:rPr>
+              <w:t>[ 0x</w:t>
+            </w:r>
             <w:r>
               <w:rPr>
                 <w:rFonts w:ascii="Consolas" w:eastAsia="Arial" w:hAnsi="Consolas" w:cs="Arial"/>
-                <w:color w:val="FF0000"/>
-              </w:rPr>
-              <w:t>BDFE ]</w:t>
-            </w:r>
-            <w:proofErr w:type="gramEnd"/>
+              </w:rPr>
+              <w:t>4D440402AC14153A</w:t>
+            </w:r>
+            <w:r>
+              <w:rPr>
+                <w:rFonts w:ascii="Consolas" w:eastAsia="Arial" w:hAnsi="Consolas" w:cs="Arial"/>
+              </w:rPr>
+              <w:t>, 0x</w:t>
+            </w:r>
+            <w:r>
+              <w:rPr>
+                <w:rFonts w:ascii="Consolas" w:eastAsia="Arial" w:hAnsi="Consolas" w:cs="Arial"/>
+              </w:rPr>
+              <w:t>46D1A2A14B77945D</w:t>
+            </w:r>
+            <w:r>
+              <w:rPr>
+                <w:rFonts w:ascii="Consolas" w:eastAsia="Arial" w:hAnsi="Consolas" w:cs="Arial"/>
+              </w:rPr>
+              <w:t xml:space="preserve"> ]</w:t>
+            </w:r>
           </w:p>
         </w:tc>
       </w:tr>
@@ -2096,14 +1956,12 @@
                 <w:szCs w:val="18"/>
               </w:rPr>
             </w:pPr>
-            <w:proofErr w:type="spellStart"/>
             <w:r>
               <w:rPr>
                 <w:rFonts w:ascii="Consolas" w:hAnsi="Consolas"/>
               </w:rPr>
               <w:t>Lemmata</w:t>
             </w:r>
-            <w:proofErr w:type="spellEnd"/>
           </w:p>
         </w:tc>
         <w:tc>
@@ -2122,15 +1980,31 @@
               <w:jc w:val="center"/>
               <w:rPr>
                 <w:rFonts w:ascii="Consolas" w:eastAsia="Arial" w:hAnsi="Consolas" w:cs="Arial"/>
-                <w:color w:val="FF0000"/>
               </w:rPr>
             </w:pPr>
             <w:r>
               <w:rPr>
                 <w:rFonts w:ascii="Consolas" w:eastAsia="Arial" w:hAnsi="Consolas" w:cs="Arial"/>
-                <w:color w:val="FF0000"/>
-              </w:rPr>
-              <w:t>19,208,664</w:t>
+              </w:rPr>
+              <w:t>19,20</w:t>
+            </w:r>
+            <w:r>
+              <w:rPr>
+                <w:rFonts w:ascii="Consolas" w:eastAsia="Arial" w:hAnsi="Consolas" w:cs="Arial"/>
+              </w:rPr>
+              <w:t>9</w:t>
+            </w:r>
+            <w:r>
+              <w:rPr>
+                <w:rFonts w:ascii="Consolas" w:eastAsia="Arial" w:hAnsi="Consolas" w:cs="Arial"/>
+              </w:rPr>
+              <w:t>,</w:t>
+            </w:r>
+            <w:r>
+              <w:rPr>
+                <w:rFonts w:ascii="Consolas" w:eastAsia="Arial" w:hAnsi="Consolas" w:cs="Arial"/>
+              </w:rPr>
+              <w:t>472</w:t>
             </w:r>
           </w:p>
         </w:tc>
@@ -2156,25 +2030,7 @@
               <w:rPr>
                 <w:rFonts w:ascii="Consolas" w:hAnsi="Consolas" w:cstheme="minorHAnsi"/>
               </w:rPr>
-              <w:t xml:space="preserve">   </w:t>
-            </w:r>
-            <w:r>
-              <w:rPr>
-                <w:rFonts w:ascii="Consolas" w:hAnsi="Consolas" w:cstheme="minorHAnsi"/>
-              </w:rPr>
-              <w:t>182</w:t>
-            </w:r>
-            <w:r>
-              <w:rPr>
-                <w:rFonts w:ascii="Consolas" w:hAnsi="Consolas" w:cstheme="minorHAnsi"/>
-              </w:rPr>
-              <w:t>,</w:t>
-            </w:r>
-            <w:r>
-              <w:rPr>
-                <w:rFonts w:ascii="Consolas" w:hAnsi="Consolas" w:cstheme="minorHAnsi"/>
-              </w:rPr>
-              <w:t>344</w:t>
+              <w:t xml:space="preserve">   182,344</w:t>
             </w:r>
           </w:p>
         </w:tc>
@@ -2226,25 +2082,7 @@
               <w:rPr>
                 <w:rFonts w:ascii="Consolas" w:eastAsia="Arial" w:hAnsi="Consolas" w:cs="Arial"/>
               </w:rPr>
-              <w:t xml:space="preserve"> </w:t>
-            </w:r>
-            <w:r>
-              <w:rPr>
-                <w:rFonts w:ascii="Consolas" w:eastAsia="Arial" w:hAnsi="Consolas" w:cs="Arial"/>
-              </w:rPr>
-              <w:t>15</w:t>
-            </w:r>
-            <w:r>
-              <w:rPr>
-                <w:rFonts w:ascii="Consolas" w:eastAsia="Arial" w:hAnsi="Consolas" w:cs="Arial"/>
-              </w:rPr>
-              <w:t>,</w:t>
-            </w:r>
-            <w:r>
-              <w:rPr>
-                <w:rFonts w:ascii="Consolas" w:eastAsia="Arial" w:hAnsi="Consolas" w:cs="Arial"/>
-              </w:rPr>
-              <w:t>171</w:t>
+              <w:t xml:space="preserve"> 15,171</w:t>
             </w:r>
           </w:p>
         </w:tc>
@@ -2270,40 +2108,8 @@
               <w:rPr>
                 <w:rFonts w:ascii="Consolas" w:eastAsia="Arial" w:hAnsi="Consolas" w:cs="Arial"/>
               </w:rPr>
-              <w:t>[ 0x</w:t>
-            </w:r>
-            <w:r>
-              <w:rPr>
-                <w:rFonts w:ascii="Consolas" w:eastAsia="Arial" w:hAnsi="Consolas" w:cs="Arial"/>
-              </w:rPr>
-              <w:t>B64F907ABC54470F</w:t>
-            </w:r>
-            <w:r>
-              <w:rPr>
-                <w:rFonts w:ascii="Consolas" w:eastAsia="Arial" w:hAnsi="Consolas" w:cs="Arial"/>
-              </w:rPr>
-              <w:t>, 0x</w:t>
-            </w:r>
-            <w:r>
-              <w:rPr>
-                <w:rFonts w:ascii="Consolas" w:eastAsia="Arial" w:hAnsi="Consolas" w:cs="Arial"/>
-              </w:rPr>
-              <w:t>2D227D8AC5703E</w:t>
-            </w:r>
-            <w:proofErr w:type="gramStart"/>
-            <w:r>
-              <w:rPr>
-                <w:rFonts w:ascii="Consolas" w:eastAsia="Arial" w:hAnsi="Consolas" w:cs="Arial"/>
-              </w:rPr>
-              <w:t>33</w:t>
-            </w:r>
-            <w:r>
-              <w:rPr>
-                <w:rFonts w:ascii="Consolas" w:eastAsia="Arial" w:hAnsi="Consolas" w:cs="Arial"/>
-              </w:rPr>
-              <w:t xml:space="preserve"> ]</w:t>
-            </w:r>
-            <w:proofErr w:type="gramEnd"/>
+              <w:t>[ 0xB64F907ABC54470F, 0x2D227D8AC5703E33 ]</w:t>
+            </w:r>
           </w:p>
         </w:tc>
       </w:tr>
@@ -2336,16 +2142,8 @@
               <w:rPr>
                 <w:rFonts w:ascii="Consolas" w:hAnsi="Consolas"/>
               </w:rPr>
-              <w:t>OOV-</w:t>
-            </w:r>
-            <w:proofErr w:type="spellStart"/>
-            <w:r>
-              <w:rPr>
-                <w:rFonts w:ascii="Consolas" w:hAnsi="Consolas"/>
-              </w:rPr>
-              <w:t>Lemmata</w:t>
-            </w:r>
-            <w:proofErr w:type="spellEnd"/>
+              <w:t>OOV-Lemmata</w:t>
+            </w:r>
           </w:p>
         </w:tc>
         <w:tc>
@@ -2364,15 +2162,19 @@
               <w:jc w:val="center"/>
               <w:rPr>
                 <w:rFonts w:ascii="Consolas" w:eastAsia="Arial" w:hAnsi="Consolas" w:cs="Arial"/>
-                <w:color w:val="FF0000"/>
               </w:rPr>
             </w:pPr>
             <w:r>
               <w:rPr>
                 <w:rFonts w:ascii="Consolas" w:eastAsia="Arial" w:hAnsi="Consolas" w:cs="Arial"/>
-                <w:color w:val="FF0000"/>
-              </w:rPr>
-              <w:t>19,391,008</w:t>
+              </w:rPr>
+              <w:t>19,391,</w:t>
+            </w:r>
+            <w:r>
+              <w:rPr>
+                <w:rFonts w:ascii="Consolas" w:eastAsia="Arial" w:hAnsi="Consolas" w:cs="Arial"/>
+              </w:rPr>
+              <w:t>816</w:t>
             </w:r>
           </w:p>
         </w:tc>
@@ -2398,25 +2200,7 @@
               <w:rPr>
                 <w:rFonts w:ascii="Consolas" w:hAnsi="Consolas" w:cstheme="minorHAnsi"/>
               </w:rPr>
-              <w:t xml:space="preserve">     </w:t>
-            </w:r>
-            <w:r>
-              <w:rPr>
-                <w:rFonts w:ascii="Consolas" w:hAnsi="Consolas" w:cstheme="minorHAnsi"/>
-              </w:rPr>
-              <w:t>7</w:t>
-            </w:r>
-            <w:r>
-              <w:rPr>
-                <w:rFonts w:ascii="Consolas" w:hAnsi="Consolas" w:cstheme="minorHAnsi"/>
-              </w:rPr>
-              <w:t>,</w:t>
-            </w:r>
-            <w:r>
-              <w:rPr>
-                <w:rFonts w:ascii="Consolas" w:hAnsi="Consolas" w:cstheme="minorHAnsi"/>
-              </w:rPr>
-              <w:t>754</w:t>
+              <w:t xml:space="preserve">     7,754</w:t>
             </w:r>
           </w:p>
         </w:tc>
@@ -2468,13 +2252,7 @@
               <w:rPr>
                 <w:rFonts w:ascii="Consolas" w:eastAsia="Arial" w:hAnsi="Consolas" w:cs="Arial"/>
               </w:rPr>
-              <w:t xml:space="preserve">    </w:t>
-            </w:r>
-            <w:r>
-              <w:rPr>
-                <w:rFonts w:ascii="Consolas" w:eastAsia="Arial" w:hAnsi="Consolas" w:cs="Arial"/>
-              </w:rPr>
-              <w:t>771</w:t>
+              <w:t xml:space="preserve">    771</w:t>
             </w:r>
           </w:p>
         </w:tc>
@@ -2500,40 +2278,8 @@
               <w:rPr>
                 <w:rFonts w:ascii="Consolas" w:eastAsia="Arial" w:hAnsi="Consolas" w:cs="Arial"/>
               </w:rPr>
-              <w:t>[ 0x</w:t>
-            </w:r>
-            <w:r>
-              <w:rPr>
-                <w:rFonts w:ascii="Consolas" w:eastAsia="Arial" w:hAnsi="Consolas" w:cs="Arial"/>
-              </w:rPr>
-              <w:t>ADEA45027082EC56</w:t>
-            </w:r>
-            <w:r>
-              <w:rPr>
-                <w:rFonts w:ascii="Consolas" w:eastAsia="Arial" w:hAnsi="Consolas" w:cs="Arial"/>
-              </w:rPr>
-              <w:t>, 0x</w:t>
-            </w:r>
-            <w:r>
-              <w:rPr>
-                <w:rFonts w:ascii="Consolas" w:eastAsia="Arial" w:hAnsi="Consolas" w:cs="Arial"/>
-              </w:rPr>
-              <w:t>EA59B079EF94C96</w:t>
-            </w:r>
-            <w:proofErr w:type="gramStart"/>
-            <w:r>
-              <w:rPr>
-                <w:rFonts w:ascii="Consolas" w:eastAsia="Arial" w:hAnsi="Consolas" w:cs="Arial"/>
-              </w:rPr>
-              <w:t>F</w:t>
-            </w:r>
-            <w:r>
-              <w:rPr>
-                <w:rFonts w:ascii="Consolas" w:eastAsia="Arial" w:hAnsi="Consolas" w:cs="Arial"/>
-              </w:rPr>
-              <w:t xml:space="preserve"> ]</w:t>
-            </w:r>
-            <w:proofErr w:type="gramEnd"/>
+              <w:t>[ 0xADEA45027082EC56, 0xEA59B079EF94C96F ]</w:t>
+            </w:r>
           </w:p>
         </w:tc>
       </w:tr>
@@ -2586,15 +2332,31 @@
               <w:jc w:val="center"/>
               <w:rPr>
                 <w:rFonts w:ascii="Consolas" w:eastAsia="Arial" w:hAnsi="Consolas" w:cs="Arial"/>
-                <w:color w:val="FF0000"/>
               </w:rPr>
             </w:pPr>
             <w:r>
               <w:rPr>
                 <w:rFonts w:ascii="Consolas" w:eastAsia="Arial" w:hAnsi="Consolas" w:cs="Arial"/>
-                <w:color w:val="FF0000"/>
-              </w:rPr>
-              <w:t>19,398,762</w:t>
+              </w:rPr>
+              <w:t>19,39</w:t>
+            </w:r>
+            <w:r>
+              <w:rPr>
+                <w:rFonts w:ascii="Consolas" w:eastAsia="Arial" w:hAnsi="Consolas" w:cs="Arial"/>
+              </w:rPr>
+              <w:t>9</w:t>
+            </w:r>
+            <w:r>
+              <w:rPr>
+                <w:rFonts w:ascii="Consolas" w:eastAsia="Arial" w:hAnsi="Consolas" w:cs="Arial"/>
+              </w:rPr>
+              <w:t>,</w:t>
+            </w:r>
+            <w:r>
+              <w:rPr>
+                <w:rFonts w:ascii="Consolas" w:eastAsia="Arial" w:hAnsi="Consolas" w:cs="Arial"/>
+              </w:rPr>
+              <w:t>570</w:t>
             </w:r>
           </w:p>
         </w:tc>
@@ -2620,25 +2382,7 @@
               <w:rPr>
                 <w:rFonts w:ascii="Consolas" w:hAnsi="Consolas" w:cstheme="minorHAnsi"/>
               </w:rPr>
-              <w:t xml:space="preserve">    </w:t>
-            </w:r>
-            <w:r>
-              <w:rPr>
-                <w:rFonts w:ascii="Consolas" w:hAnsi="Consolas" w:cstheme="minorHAnsi"/>
-              </w:rPr>
-              <w:t>60</w:t>
-            </w:r>
-            <w:r>
-              <w:rPr>
-                <w:rFonts w:ascii="Consolas" w:hAnsi="Consolas" w:cstheme="minorHAnsi"/>
-              </w:rPr>
-              <w:t>,</w:t>
-            </w:r>
-            <w:r>
-              <w:rPr>
-                <w:rFonts w:ascii="Consolas" w:hAnsi="Consolas" w:cstheme="minorHAnsi"/>
-              </w:rPr>
-              <w:t>727</w:t>
+              <w:t xml:space="preserve">    60,727</w:t>
             </w:r>
           </w:p>
         </w:tc>
@@ -2716,40 +2460,8 @@
               <w:rPr>
                 <w:rFonts w:ascii="Consolas" w:eastAsia="Arial" w:hAnsi="Consolas" w:cs="Arial"/>
               </w:rPr>
-              <w:t>[ 0x</w:t>
-            </w:r>
-            <w:r>
-              <w:rPr>
-                <w:rFonts w:ascii="Consolas" w:eastAsia="Arial" w:hAnsi="Consolas" w:cs="Arial"/>
-              </w:rPr>
-              <w:t>B7885CB9C8F0293A</w:t>
-            </w:r>
-            <w:r>
-              <w:rPr>
-                <w:rFonts w:ascii="Consolas" w:eastAsia="Arial" w:hAnsi="Consolas" w:cs="Arial"/>
-              </w:rPr>
-              <w:t>, 0x</w:t>
-            </w:r>
-            <w:r>
-              <w:rPr>
-                <w:rFonts w:ascii="Consolas" w:eastAsia="Arial" w:hAnsi="Consolas" w:cs="Arial"/>
-              </w:rPr>
-              <w:t>3845818BD5A4</w:t>
-            </w:r>
-            <w:proofErr w:type="gramStart"/>
-            <w:r>
-              <w:rPr>
-                <w:rFonts w:ascii="Consolas" w:eastAsia="Arial" w:hAnsi="Consolas" w:cs="Arial"/>
-              </w:rPr>
-              <w:t>DCEC</w:t>
-            </w:r>
-            <w:r>
-              <w:rPr>
-                <w:rFonts w:ascii="Consolas" w:eastAsia="Arial" w:hAnsi="Consolas" w:cs="Arial"/>
-              </w:rPr>
-              <w:t xml:space="preserve"> ]</w:t>
-            </w:r>
-            <w:proofErr w:type="gramEnd"/>
+              <w:t>[ 0xB7885CB9C8F0293A, 0x3845818BD5A4DCEC ]</w:t>
+            </w:r>
           </w:p>
         </w:tc>
       </w:tr>
@@ -2800,15 +2512,37 @@
               <w:jc w:val="center"/>
               <w:rPr>
                 <w:rFonts w:ascii="Consolas" w:eastAsia="Arial" w:hAnsi="Consolas" w:cs="Arial"/>
-                <w:color w:val="FF0000"/>
               </w:rPr>
             </w:pPr>
             <w:r>
               <w:rPr>
                 <w:rFonts w:ascii="Consolas" w:eastAsia="Arial" w:hAnsi="Consolas" w:cs="Arial"/>
-                <w:color w:val="FF0000"/>
-              </w:rPr>
-              <w:t>19,459,489</w:t>
+              </w:rPr>
+              <w:t>19,4</w:t>
+            </w:r>
+            <w:r>
+              <w:rPr>
+                <w:rFonts w:ascii="Consolas" w:eastAsia="Arial" w:hAnsi="Consolas" w:cs="Arial"/>
+              </w:rPr>
+              <w:t>6</w:t>
+            </w:r>
+            <w:r>
+              <w:rPr>
+                <w:rFonts w:ascii="Consolas" w:eastAsia="Arial" w:hAnsi="Consolas" w:cs="Arial"/>
+              </w:rPr>
+              <w:t>0</w:t>
+            </w:r>
+            <w:r>
+              <w:rPr>
+                <w:rFonts w:ascii="Consolas" w:eastAsia="Arial" w:hAnsi="Consolas" w:cs="Arial"/>
+              </w:rPr>
+              <w:t>,</w:t>
+            </w:r>
+            <w:r>
+              <w:rPr>
+                <w:rFonts w:ascii="Consolas" w:eastAsia="Arial" w:hAnsi="Consolas" w:cs="Arial"/>
+              </w:rPr>
+              <w:t>297</w:t>
             </w:r>
           </w:p>
         </w:tc>
@@ -2834,25 +2568,7 @@
               <w:rPr>
                 <w:rFonts w:ascii="Consolas" w:hAnsi="Consolas" w:cstheme="minorHAnsi"/>
               </w:rPr>
-              <w:t xml:space="preserve">   </w:t>
-            </w:r>
-            <w:r>
-              <w:rPr>
-                <w:rFonts w:ascii="Consolas" w:hAnsi="Consolas" w:cstheme="minorHAnsi"/>
-              </w:rPr>
-              <w:t>191</w:t>
-            </w:r>
-            <w:r>
-              <w:rPr>
-                <w:rFonts w:ascii="Consolas" w:hAnsi="Consolas" w:cstheme="minorHAnsi"/>
-              </w:rPr>
-              <w:t>,</w:t>
-            </w:r>
-            <w:r>
-              <w:rPr>
-                <w:rFonts w:ascii="Consolas" w:hAnsi="Consolas" w:cstheme="minorHAnsi"/>
-              </w:rPr>
-              <w:t>526</w:t>
+              <w:t xml:space="preserve">   191,526</w:t>
             </w:r>
           </w:p>
         </w:tc>
@@ -2904,25 +2620,7 @@
               <w:rPr>
                 <w:rFonts w:ascii="Consolas" w:eastAsia="Arial" w:hAnsi="Consolas" w:cs="Arial"/>
               </w:rPr>
-              <w:t xml:space="preserve"> </w:t>
-            </w:r>
-            <w:r>
-              <w:rPr>
-                <w:rFonts w:ascii="Consolas" w:eastAsia="Arial" w:hAnsi="Consolas" w:cs="Arial"/>
-              </w:rPr>
-              <w:t>13</w:t>
-            </w:r>
-            <w:r>
-              <w:rPr>
-                <w:rFonts w:ascii="Consolas" w:eastAsia="Arial" w:hAnsi="Consolas" w:cs="Arial"/>
-              </w:rPr>
-              <w:t>,</w:t>
-            </w:r>
-            <w:r>
-              <w:rPr>
-                <w:rFonts w:ascii="Consolas" w:eastAsia="Arial" w:hAnsi="Consolas" w:cs="Arial"/>
-              </w:rPr>
-              <w:t>337</w:t>
+              <w:t xml:space="preserve"> 13,337</w:t>
             </w:r>
           </w:p>
         </w:tc>
@@ -2948,40 +2646,8 @@
               <w:rPr>
                 <w:rFonts w:ascii="Consolas" w:eastAsia="Arial" w:hAnsi="Consolas" w:cs="Arial"/>
               </w:rPr>
-              <w:t>[ 0x</w:t>
-            </w:r>
-            <w:r>
-              <w:rPr>
-                <w:rFonts w:ascii="Consolas" w:eastAsia="Arial" w:hAnsi="Consolas" w:cs="Arial"/>
-              </w:rPr>
-              <w:t>78A31E514E3292EA</w:t>
-            </w:r>
-            <w:r>
-              <w:rPr>
-                <w:rFonts w:ascii="Consolas" w:eastAsia="Arial" w:hAnsi="Consolas" w:cs="Arial"/>
-              </w:rPr>
-              <w:t>, 0x</w:t>
-            </w:r>
-            <w:r>
-              <w:rPr>
-                <w:rFonts w:ascii="Consolas" w:eastAsia="Arial" w:hAnsi="Consolas" w:cs="Arial"/>
-              </w:rPr>
-              <w:t>F0C7ED99D199</w:t>
-            </w:r>
-            <w:proofErr w:type="gramStart"/>
-            <w:r>
-              <w:rPr>
-                <w:rFonts w:ascii="Consolas" w:eastAsia="Arial" w:hAnsi="Consolas" w:cs="Arial"/>
-              </w:rPr>
-              <w:t>CDFF</w:t>
-            </w:r>
-            <w:r>
-              <w:rPr>
-                <w:rFonts w:ascii="Consolas" w:eastAsia="Arial" w:hAnsi="Consolas" w:cs="Arial"/>
-              </w:rPr>
-              <w:t xml:space="preserve"> ]</w:t>
-            </w:r>
-            <w:proofErr w:type="gramEnd"/>
+              <w:t>[ 0x78A31E514E3292EA, 0xF0C7ED99D199CDFF ]</w:t>
+            </w:r>
           </w:p>
         </w:tc>
       </w:tr>
@@ -3912,27 +3578,7 @@
                 <w:color w:val="FFFFFF"/>
                 <w:sz w:val="24"/>
               </w:rPr>
-              <w:t>B:</w:t>
-            </w:r>
-            <w:proofErr w:type="gramStart"/>
-            <w:r>
-              <w:rPr>
-                <w:rFonts w:ascii="Arial" w:eastAsia="Arial" w:hAnsi="Arial" w:cs="Arial"/>
-                <w:b/>
-                <w:color w:val="FFFFFF"/>
-                <w:sz w:val="24"/>
-              </w:rPr>
-              <w:t>C:V</w:t>
-            </w:r>
-            <w:proofErr w:type="gramEnd"/>
-            <w:r>
-              <w:rPr>
-                <w:rFonts w:ascii="Arial" w:eastAsia="Arial" w:hAnsi="Arial" w:cs="Arial"/>
-                <w:b/>
-                <w:color w:val="FFFFFF"/>
-                <w:sz w:val="24"/>
-              </w:rPr>
-              <w:t xml:space="preserve">:W </w:t>
+              <w:t xml:space="preserve">B:C:V:W </w:t>
             </w:r>
           </w:p>
           <w:p>
@@ -8895,7 +8541,6 @@
                 <w:color w:val="BDD6EE" w:themeColor="accent1" w:themeTint="66"/>
               </w:rPr>
             </w:pPr>
-            <w:proofErr w:type="gramStart"/>
             <w:r>
               <w:rPr>
                 <w:rFonts w:ascii="Arial" w:eastAsia="Arial" w:hAnsi="Arial" w:cs="Arial"/>
@@ -8903,17 +8548,7 @@
                 <w:color w:val="BDD6EE" w:themeColor="accent1" w:themeTint="66"/>
                 <w:sz w:val="24"/>
               </w:rPr>
-              <w:t>Bit  Pattern</w:t>
-            </w:r>
-            <w:proofErr w:type="gramEnd"/>
-            <w:r>
-              <w:rPr>
-                <w:rFonts w:ascii="Arial" w:eastAsia="Arial" w:hAnsi="Arial" w:cs="Arial"/>
-                <w:b/>
-                <w:color w:val="BDD6EE" w:themeColor="accent1" w:themeTint="66"/>
-                <w:sz w:val="24"/>
-              </w:rPr>
-              <w:t xml:space="preserve"> (Hex)</w:t>
+              <w:t>Bit  Pattern (Hex)</w:t>
             </w:r>
             <w:r>
               <w:rPr>
@@ -9353,7 +8988,6 @@
                 <w:szCs w:val="18"/>
               </w:rPr>
             </w:pPr>
-            <w:proofErr w:type="gramStart"/>
             <w:r>
               <w:rPr>
                 <w:rFonts w:ascii="Consolas" w:eastAsia="Courier New" w:hAnsi="Consolas" w:cs="Courier New"/>
@@ -9361,17 +8995,7 @@
                 <w:sz w:val="18"/>
                 <w:szCs w:val="18"/>
               </w:rPr>
-              <w:t>PUNC::</w:t>
-            </w:r>
-            <w:proofErr w:type="gramEnd"/>
-            <w:r>
-              <w:rPr>
-                <w:rFonts w:ascii="Consolas" w:eastAsia="Courier New" w:hAnsi="Consolas" w:cs="Courier New"/>
-                <w:color w:val="0070C0"/>
-                <w:sz w:val="18"/>
-                <w:szCs w:val="18"/>
-              </w:rPr>
-              <w:t xml:space="preserve">clause </w:t>
+              <w:t xml:space="preserve">PUNC::clause </w:t>
             </w:r>
           </w:p>
         </w:tc>
@@ -9434,7 +9058,6 @@
                 <w:szCs w:val="18"/>
               </w:rPr>
             </w:pPr>
-            <w:proofErr w:type="gramStart"/>
             <w:r>
               <w:rPr>
                 <w:rFonts w:ascii="Consolas" w:eastAsia="Courier New" w:hAnsi="Consolas" w:cs="Courier New"/>
@@ -9442,17 +9065,7 @@
                 <w:sz w:val="18"/>
                 <w:szCs w:val="18"/>
               </w:rPr>
-              <w:t>PUNC::</w:t>
-            </w:r>
-            <w:proofErr w:type="gramEnd"/>
-            <w:r>
-              <w:rPr>
-                <w:rFonts w:ascii="Consolas" w:eastAsia="Courier New" w:hAnsi="Consolas" w:cs="Courier New"/>
-                <w:color w:val="0070C0"/>
-                <w:sz w:val="18"/>
-                <w:szCs w:val="18"/>
-              </w:rPr>
-              <w:t xml:space="preserve">exclamatory </w:t>
+              <w:t xml:space="preserve">PUNC::exclamatory </w:t>
             </w:r>
           </w:p>
         </w:tc>
@@ -9515,7 +9128,6 @@
                 <w:szCs w:val="18"/>
               </w:rPr>
             </w:pPr>
-            <w:proofErr w:type="gramStart"/>
             <w:r>
               <w:rPr>
                 <w:rFonts w:ascii="Consolas" w:eastAsia="Courier New" w:hAnsi="Consolas" w:cs="Courier New"/>
@@ -9523,17 +9135,7 @@
                 <w:sz w:val="18"/>
                 <w:szCs w:val="18"/>
               </w:rPr>
-              <w:t>PUNC::</w:t>
-            </w:r>
-            <w:proofErr w:type="gramEnd"/>
-            <w:r>
-              <w:rPr>
-                <w:rFonts w:ascii="Consolas" w:eastAsia="Courier New" w:hAnsi="Consolas" w:cs="Courier New"/>
-                <w:color w:val="0070C0"/>
-                <w:sz w:val="18"/>
-                <w:szCs w:val="18"/>
-              </w:rPr>
-              <w:t xml:space="preserve">interrogative </w:t>
+              <w:t xml:space="preserve">PUNC::interrogative </w:t>
             </w:r>
           </w:p>
         </w:tc>
@@ -9616,7 +9218,6 @@
                 <w:szCs w:val="18"/>
               </w:rPr>
             </w:pPr>
-            <w:proofErr w:type="gramStart"/>
             <w:r>
               <w:rPr>
                 <w:rFonts w:ascii="Consolas" w:eastAsia="Courier New" w:hAnsi="Consolas" w:cs="Courier New"/>
@@ -9624,17 +9225,7 @@
                 <w:sz w:val="18"/>
                 <w:szCs w:val="18"/>
               </w:rPr>
-              <w:t>PUNC::</w:t>
-            </w:r>
-            <w:proofErr w:type="gramEnd"/>
-            <w:r>
-              <w:rPr>
-                <w:rFonts w:ascii="Consolas" w:eastAsia="Courier New" w:hAnsi="Consolas" w:cs="Courier New"/>
-                <w:color w:val="0070C0"/>
-                <w:sz w:val="18"/>
-                <w:szCs w:val="18"/>
-              </w:rPr>
-              <w:t xml:space="preserve">declarative </w:t>
+              <w:t xml:space="preserve">PUNC::declarative </w:t>
             </w:r>
           </w:p>
         </w:tc>
@@ -9719,7 +9310,6 @@
                 <w:szCs w:val="18"/>
               </w:rPr>
             </w:pPr>
-            <w:proofErr w:type="gramStart"/>
             <w:r>
               <w:rPr>
                 <w:rFonts w:ascii="Consolas" w:eastAsia="Courier New" w:hAnsi="Consolas" w:cs="Courier New"/>
@@ -9727,17 +9317,7 @@
                 <w:sz w:val="18"/>
                 <w:szCs w:val="18"/>
               </w:rPr>
-              <w:t>PUNC::</w:t>
-            </w:r>
-            <w:proofErr w:type="gramEnd"/>
-            <w:r>
-              <w:rPr>
-                <w:rFonts w:ascii="Consolas" w:eastAsia="Courier New" w:hAnsi="Consolas" w:cs="Courier New"/>
-                <w:color w:val="0070C0"/>
-                <w:sz w:val="18"/>
-                <w:szCs w:val="18"/>
-              </w:rPr>
-              <w:t xml:space="preserve">dash </w:t>
+              <w:t xml:space="preserve">PUNC::dash </w:t>
             </w:r>
           </w:p>
         </w:tc>
@@ -9820,7 +9400,6 @@
                 <w:szCs w:val="18"/>
               </w:rPr>
             </w:pPr>
-            <w:proofErr w:type="gramStart"/>
             <w:r>
               <w:rPr>
                 <w:rFonts w:ascii="Consolas" w:eastAsia="Courier New" w:hAnsi="Consolas" w:cs="Courier New"/>
@@ -9828,17 +9407,7 @@
                 <w:sz w:val="18"/>
                 <w:szCs w:val="18"/>
               </w:rPr>
-              <w:t>PUNC::</w:t>
-            </w:r>
-            <w:proofErr w:type="gramEnd"/>
-            <w:r>
-              <w:rPr>
-                <w:rFonts w:ascii="Consolas" w:eastAsia="Courier New" w:hAnsi="Consolas" w:cs="Courier New"/>
-                <w:color w:val="0070C0"/>
-                <w:sz w:val="18"/>
-                <w:szCs w:val="18"/>
-              </w:rPr>
-              <w:t xml:space="preserve">semicolon </w:t>
+              <w:t xml:space="preserve">PUNC::semicolon </w:t>
             </w:r>
           </w:p>
         </w:tc>
@@ -9923,7 +9492,6 @@
                 <w:szCs w:val="18"/>
               </w:rPr>
             </w:pPr>
-            <w:proofErr w:type="gramStart"/>
             <w:r>
               <w:rPr>
                 <w:rFonts w:ascii="Consolas" w:eastAsia="Courier New" w:hAnsi="Consolas" w:cs="Courier New"/>
@@ -9931,17 +9499,7 @@
                 <w:sz w:val="18"/>
                 <w:szCs w:val="18"/>
               </w:rPr>
-              <w:t>PUNC::</w:t>
-            </w:r>
-            <w:proofErr w:type="gramEnd"/>
-            <w:r>
-              <w:rPr>
-                <w:rFonts w:ascii="Consolas" w:eastAsia="Courier New" w:hAnsi="Consolas" w:cs="Courier New"/>
-                <w:color w:val="0070C0"/>
-                <w:sz w:val="18"/>
-                <w:szCs w:val="18"/>
-              </w:rPr>
-              <w:t xml:space="preserve">comma </w:t>
+              <w:t xml:space="preserve">PUNC::comma </w:t>
             </w:r>
           </w:p>
         </w:tc>
@@ -10004,7 +9562,6 @@
                 <w:szCs w:val="18"/>
               </w:rPr>
             </w:pPr>
-            <w:proofErr w:type="gramStart"/>
             <w:r>
               <w:rPr>
                 <w:rFonts w:ascii="Consolas" w:eastAsia="Courier New" w:hAnsi="Consolas" w:cs="Courier New"/>
@@ -10012,17 +9569,7 @@
                 <w:sz w:val="18"/>
                 <w:szCs w:val="18"/>
               </w:rPr>
-              <w:t>PUNC::</w:t>
-            </w:r>
-            <w:proofErr w:type="gramEnd"/>
-            <w:r>
-              <w:rPr>
-                <w:rFonts w:ascii="Consolas" w:eastAsia="Courier New" w:hAnsi="Consolas" w:cs="Courier New"/>
-                <w:color w:val="0070C0"/>
-                <w:sz w:val="18"/>
-                <w:szCs w:val="18"/>
-              </w:rPr>
-              <w:t xml:space="preserve">colon </w:t>
+              <w:t xml:space="preserve">PUNC::colon </w:t>
             </w:r>
           </w:p>
         </w:tc>
@@ -10085,7 +9632,6 @@
                 <w:szCs w:val="18"/>
               </w:rPr>
             </w:pPr>
-            <w:proofErr w:type="gramStart"/>
             <w:r>
               <w:rPr>
                 <w:rFonts w:ascii="Consolas" w:eastAsia="Courier New" w:hAnsi="Consolas" w:cs="Courier New"/>
@@ -10093,17 +9639,7 @@
                 <w:sz w:val="18"/>
                 <w:szCs w:val="18"/>
               </w:rPr>
-              <w:t>PUNC::</w:t>
-            </w:r>
-            <w:proofErr w:type="gramEnd"/>
-            <w:r>
-              <w:rPr>
-                <w:rFonts w:ascii="Consolas" w:eastAsia="Courier New" w:hAnsi="Consolas" w:cs="Courier New"/>
-                <w:color w:val="0070C0"/>
-                <w:sz w:val="18"/>
-                <w:szCs w:val="18"/>
-              </w:rPr>
-              <w:t>possessive</w:t>
+              <w:t>PUNC::possessive</w:t>
             </w:r>
           </w:p>
         </w:tc>
@@ -10166,7 +9702,6 @@
                 <w:szCs w:val="18"/>
               </w:rPr>
             </w:pPr>
-            <w:proofErr w:type="gramStart"/>
             <w:r>
               <w:rPr>
                 <w:rFonts w:ascii="Consolas" w:eastAsia="Courier New" w:hAnsi="Consolas" w:cs="Courier New"/>
@@ -10174,20 +9709,8 @@
                 <w:sz w:val="18"/>
                 <w:szCs w:val="18"/>
               </w:rPr>
-              <w:t>PUNC::</w:t>
-            </w:r>
-            <w:proofErr w:type="spellStart"/>
-            <w:proofErr w:type="gramEnd"/>
-            <w:r>
-              <w:rPr>
-                <w:rFonts w:ascii="Consolas" w:eastAsia="Courier New" w:hAnsi="Consolas" w:cs="Courier New"/>
-                <w:color w:val="0070C0"/>
-                <w:sz w:val="18"/>
-                <w:szCs w:val="18"/>
-              </w:rPr>
-              <w:t>closeParen</w:t>
-            </w:r>
-            <w:proofErr w:type="spellEnd"/>
+              <w:t>PUNC::closeParen</w:t>
+            </w:r>
           </w:p>
         </w:tc>
         <w:tc>
@@ -10269,7 +9792,6 @@
                 <w:szCs w:val="18"/>
               </w:rPr>
             </w:pPr>
-            <w:proofErr w:type="gramStart"/>
             <w:r>
               <w:rPr>
                 <w:rFonts w:ascii="Consolas" w:eastAsia="Courier New" w:hAnsi="Consolas" w:cs="Courier New"/>
@@ -10277,17 +9799,7 @@
                 <w:sz w:val="18"/>
                 <w:szCs w:val="18"/>
               </w:rPr>
-              <w:t>MODE::</w:t>
-            </w:r>
-            <w:proofErr w:type="gramEnd"/>
-            <w:r>
-              <w:rPr>
-                <w:rFonts w:ascii="Consolas" w:eastAsia="Courier New" w:hAnsi="Consolas" w:cs="Courier New"/>
-                <w:color w:val="0070C0"/>
-                <w:sz w:val="18"/>
-                <w:szCs w:val="18"/>
-              </w:rPr>
-              <w:t>parenthetical</w:t>
+              <w:t>MODE::parenthetical</w:t>
             </w:r>
           </w:p>
         </w:tc>
@@ -10382,7 +9894,6 @@
                 <w:szCs w:val="18"/>
               </w:rPr>
             </w:pPr>
-            <w:proofErr w:type="gramStart"/>
             <w:r>
               <w:rPr>
                 <w:rFonts w:ascii="Consolas" w:eastAsia="Courier New" w:hAnsi="Consolas" w:cs="Courier New"/>
@@ -10390,17 +9901,7 @@
                 <w:sz w:val="18"/>
                 <w:szCs w:val="18"/>
               </w:rPr>
-              <w:t>MODE::</w:t>
-            </w:r>
-            <w:proofErr w:type="gramEnd"/>
-            <w:r>
-              <w:rPr>
-                <w:rFonts w:ascii="Consolas" w:eastAsia="Courier New" w:hAnsi="Consolas" w:cs="Courier New"/>
-                <w:color w:val="0070C0"/>
-                <w:sz w:val="18"/>
-                <w:szCs w:val="18"/>
-              </w:rPr>
-              <w:t xml:space="preserve">italics </w:t>
+              <w:t xml:space="preserve">MODE::italics </w:t>
             </w:r>
           </w:p>
         </w:tc>
@@ -10483,7 +9984,6 @@
                 <w:szCs w:val="18"/>
               </w:rPr>
             </w:pPr>
-            <w:proofErr w:type="gramStart"/>
             <w:r>
               <w:rPr>
                 <w:rFonts w:ascii="Consolas" w:eastAsia="Courier New" w:hAnsi="Consolas" w:cs="Courier New"/>
@@ -10491,17 +9991,7 @@
                 <w:sz w:val="18"/>
                 <w:szCs w:val="18"/>
               </w:rPr>
-              <w:t>MODE::</w:t>
-            </w:r>
-            <w:proofErr w:type="gramEnd"/>
-            <w:r>
-              <w:rPr>
-                <w:rFonts w:ascii="Consolas" w:eastAsia="Courier New" w:hAnsi="Consolas" w:cs="Courier New"/>
-                <w:color w:val="0070C0"/>
-                <w:sz w:val="18"/>
-                <w:szCs w:val="18"/>
-              </w:rPr>
-              <w:t xml:space="preserve">Jesus </w:t>
+              <w:t xml:space="preserve">MODE::Jesus </w:t>
             </w:r>
           </w:p>
         </w:tc>
@@ -11999,21 +11489,12 @@
                 <w:color w:val="0070C0"/>
               </w:rPr>
             </w:pPr>
-            <w:proofErr w:type="spellStart"/>
             <w:r>
               <w:rPr>
                 <w:rFonts w:ascii="Consolas" w:hAnsi="Consolas"/>
                 <w:color w:val="0070C0"/>
               </w:rPr>
-              <w:t>HardSegmentEnd</w:t>
-            </w:r>
-            <w:proofErr w:type="spellEnd"/>
-            <w:r>
-              <w:rPr>
-                <w:rFonts w:ascii="Consolas" w:hAnsi="Consolas"/>
-                <w:color w:val="0070C0"/>
-              </w:rPr>
-              <w:t xml:space="preserve"> </w:t>
+              <w:t xml:space="preserve">HardSegmentEnd </w:t>
             </w:r>
           </w:p>
         </w:tc>
@@ -12093,7 +11574,6 @@
                 <w:color w:val="0070C0"/>
               </w:rPr>
             </w:pPr>
-            <w:proofErr w:type="spellStart"/>
             <w:r>
               <w:rPr>
                 <w:rFonts w:ascii="Consolas" w:eastAsia="Courier New" w:hAnsi="Consolas" w:cs="Courier New"/>
@@ -12108,7 +11588,6 @@
               </w:rPr>
               <w:t>SegmentEnd</w:t>
             </w:r>
-            <w:proofErr w:type="spellEnd"/>
           </w:p>
         </w:tc>
         <w:tc>
@@ -12187,7 +11666,6 @@
                 <w:color w:val="0070C0"/>
               </w:rPr>
             </w:pPr>
-            <w:proofErr w:type="spellStart"/>
             <w:r>
               <w:rPr>
                 <w:rFonts w:ascii="Consolas" w:hAnsi="Consolas"/>
@@ -12195,7 +11673,6 @@
               </w:rPr>
               <w:t>SoftSegmentEnd</w:t>
             </w:r>
-            <w:proofErr w:type="spellEnd"/>
           </w:p>
         </w:tc>
         <w:tc>
@@ -12274,7 +11751,6 @@
                 <w:color w:val="0070C0"/>
               </w:rPr>
             </w:pPr>
-            <w:proofErr w:type="spellStart"/>
             <w:r>
               <w:rPr>
                 <w:rFonts w:ascii="Consolas" w:eastAsia="Courier New" w:hAnsi="Consolas" w:cs="Courier New"/>
@@ -12289,7 +11765,6 @@
               </w:rPr>
               <w:t>SegmentEnd</w:t>
             </w:r>
-            <w:proofErr w:type="spellEnd"/>
           </w:p>
         </w:tc>
         <w:tc>
@@ -12478,7 +11953,6 @@
                 <w:color w:val="0070C0"/>
               </w:rPr>
             </w:pPr>
-            <w:proofErr w:type="spellStart"/>
             <w:r>
               <w:rPr>
                 <w:rFonts w:ascii="Consolas" w:eastAsia="Courier New" w:hAnsi="Consolas" w:cs="Courier New"/>
@@ -12486,7 +11960,6 @@
               </w:rPr>
               <w:t>EndBit</w:t>
             </w:r>
-            <w:proofErr w:type="spellEnd"/>
           </w:p>
         </w:tc>
         <w:tc>
@@ -12565,21 +12038,12 @@
                 <w:color w:val="0070C0"/>
               </w:rPr>
             </w:pPr>
-            <w:proofErr w:type="spellStart"/>
             <w:r>
               <w:rPr>
                 <w:rFonts w:ascii="Consolas" w:eastAsia="Courier New" w:hAnsi="Consolas" w:cs="Courier New"/>
                 <w:color w:val="0070C0"/>
               </w:rPr>
-              <w:t>BeginningOfVerse</w:t>
-            </w:r>
-            <w:proofErr w:type="spellEnd"/>
-            <w:r>
-              <w:rPr>
-                <w:rFonts w:ascii="Consolas" w:eastAsia="Courier New" w:hAnsi="Consolas" w:cs="Courier New"/>
-                <w:color w:val="0070C0"/>
-              </w:rPr>
-              <w:t xml:space="preserve"> </w:t>
+              <w:t xml:space="preserve">BeginningOfVerse </w:t>
             </w:r>
           </w:p>
         </w:tc>
@@ -12659,7 +12123,6 @@
                 <w:color w:val="0070C0"/>
               </w:rPr>
             </w:pPr>
-            <w:proofErr w:type="spellStart"/>
             <w:r>
               <w:rPr>
                 <w:rFonts w:ascii="Consolas" w:eastAsia="Courier New" w:hAnsi="Consolas" w:cs="Courier New"/>
@@ -12667,7 +12130,6 @@
               </w:rPr>
               <w:t>EndOfVerse</w:t>
             </w:r>
-            <w:proofErr w:type="spellEnd"/>
           </w:p>
         </w:tc>
         <w:tc>
@@ -12746,21 +12208,12 @@
                 <w:color w:val="0070C0"/>
               </w:rPr>
             </w:pPr>
-            <w:proofErr w:type="spellStart"/>
             <w:r>
               <w:rPr>
                 <w:rFonts w:ascii="Consolas" w:eastAsia="Courier New" w:hAnsi="Consolas" w:cs="Courier New"/>
                 <w:color w:val="0070C0"/>
               </w:rPr>
-              <w:t>BeginningOfChapter</w:t>
-            </w:r>
-            <w:proofErr w:type="spellEnd"/>
-            <w:r>
-              <w:rPr>
-                <w:rFonts w:ascii="Consolas" w:eastAsia="Courier New" w:hAnsi="Consolas" w:cs="Courier New"/>
-                <w:color w:val="0070C0"/>
-              </w:rPr>
-              <w:t xml:space="preserve"> </w:t>
+              <w:t xml:space="preserve">BeginningOfChapter </w:t>
             </w:r>
           </w:p>
         </w:tc>
@@ -12840,7 +12293,6 @@
                 <w:color w:val="0070C0"/>
               </w:rPr>
             </w:pPr>
-            <w:proofErr w:type="spellStart"/>
             <w:r>
               <w:rPr>
                 <w:rFonts w:ascii="Consolas" w:eastAsia="Courier New" w:hAnsi="Consolas" w:cs="Courier New"/>
@@ -12848,7 +12300,6 @@
               </w:rPr>
               <w:t>EndOfChapter</w:t>
             </w:r>
-            <w:proofErr w:type="spellEnd"/>
           </w:p>
         </w:tc>
         <w:tc>
@@ -12927,7 +12378,6 @@
                 <w:color w:val="0070C0"/>
               </w:rPr>
             </w:pPr>
-            <w:proofErr w:type="spellStart"/>
             <w:r>
               <w:rPr>
                 <w:rFonts w:ascii="Consolas" w:eastAsia="Courier New" w:hAnsi="Consolas" w:cs="Courier New"/>
@@ -12935,7 +12385,6 @@
               </w:rPr>
               <w:t>BeginningOfBook</w:t>
             </w:r>
-            <w:proofErr w:type="spellEnd"/>
           </w:p>
         </w:tc>
         <w:tc>
@@ -13014,7 +12463,6 @@
                 <w:color w:val="0070C0"/>
               </w:rPr>
             </w:pPr>
-            <w:proofErr w:type="spellStart"/>
             <w:r>
               <w:rPr>
                 <w:rFonts w:ascii="Consolas" w:eastAsia="Courier New" w:hAnsi="Consolas" w:cs="Courier New"/>
@@ -13022,7 +12470,6 @@
               </w:rPr>
               <w:t>EndOfBook</w:t>
             </w:r>
-            <w:proofErr w:type="spellEnd"/>
           </w:p>
         </w:tc>
         <w:tc>
@@ -13101,7 +12548,6 @@
                 <w:color w:val="0070C0"/>
               </w:rPr>
             </w:pPr>
-            <w:proofErr w:type="spellStart"/>
             <w:r>
               <w:rPr>
                 <w:rFonts w:ascii="Consolas" w:eastAsia="Courier New" w:hAnsi="Consolas" w:cs="Courier New"/>
@@ -13109,7 +12555,6 @@
               </w:rPr>
               <w:t>BeginningOfBible</w:t>
             </w:r>
-            <w:proofErr w:type="spellEnd"/>
           </w:p>
         </w:tc>
         <w:tc>
@@ -13189,7 +12634,6 @@
                 <w:color w:val="0070C0"/>
               </w:rPr>
             </w:pPr>
-            <w:proofErr w:type="spellStart"/>
             <w:r>
               <w:rPr>
                 <w:rFonts w:ascii="Consolas" w:eastAsia="Courier New" w:hAnsi="Consolas" w:cs="Courier New"/>
@@ -13197,7 +12641,6 @@
               </w:rPr>
               <w:t>EndOfBible</w:t>
             </w:r>
-            <w:proofErr w:type="spellEnd"/>
           </w:p>
         </w:tc>
         <w:tc>
@@ -14065,7 +13508,6 @@
                 <w:szCs w:val="18"/>
               </w:rPr>
             </w:pPr>
-            <w:proofErr w:type="spellStart"/>
             <w:r>
               <w:rPr>
                 <w:rFonts w:ascii="Consolas" w:eastAsia="Courier New" w:hAnsi="Consolas" w:cs="Courier New"/>
@@ -14075,7 +13517,6 @@
               </w:rPr>
               <w:t>NounOrPronoun</w:t>
             </w:r>
-            <w:proofErr w:type="spellEnd"/>
           </w:p>
         </w:tc>
         <w:tc>
@@ -17107,7 +16548,6 @@
                               </w:rPr>
                               <w:tab/>
                             </w:r>
-                            <w:proofErr w:type="gramStart"/>
                             <w:r>
                               <w:rPr>
                                 <w:b/>
@@ -17118,7 +16558,6 @@
                               </w:rPr>
                               <w:t>his</w:t>
                             </w:r>
-                            <w:proofErr w:type="gramEnd"/>
                             <w:r>
                               <w:rPr>
                                 <w:color w:val="5B9BD5" w:themeColor="accent1"/>
@@ -17159,7 +16598,6 @@
                               </w:rPr>
                               <w:t>is either masculine or neuter (</w:t>
                             </w:r>
-                            <w:proofErr w:type="gramStart"/>
                             <w:r>
                               <w:rPr>
                                 <w:b/>
@@ -17170,7 +16608,6 @@
                               </w:rPr>
                               <w:t>its</w:t>
                             </w:r>
-                            <w:proofErr w:type="gramEnd"/>
                             <w:r>
                               <w:rPr>
                                 <w:color w:val="5B9BD5" w:themeColor="accent1"/>
@@ -17285,7 +16722,6 @@
                         </w:rPr>
                         <w:tab/>
                       </w:r>
-                      <w:proofErr w:type="gramStart"/>
                       <w:r>
                         <w:rPr>
                           <w:b/>
@@ -17296,7 +16732,6 @@
                         </w:rPr>
                         <w:t>his</w:t>
                       </w:r>
-                      <w:proofErr w:type="gramEnd"/>
                       <w:r>
                         <w:rPr>
                           <w:color w:val="5B9BD5" w:themeColor="accent1"/>
@@ -17337,7 +16772,6 @@
                         </w:rPr>
                         <w:t>is either masculine or neuter (</w:t>
                       </w:r>
-                      <w:proofErr w:type="gramStart"/>
                       <w:r>
                         <w:rPr>
                           <w:b/>
@@ -17348,7 +16782,6 @@
                         </w:rPr>
                         <w:t>its</w:t>
                       </w:r>
-                      <w:proofErr w:type="gramEnd"/>
                       <w:r>
                         <w:rPr>
                           <w:color w:val="5B9BD5" w:themeColor="accent1"/>
@@ -18036,7 +17469,6 @@
                 <w:color w:val="BDD6EE" w:themeColor="accent1" w:themeTint="66"/>
               </w:rPr>
             </w:pPr>
-            <w:proofErr w:type="gramStart"/>
             <w:r>
               <w:rPr>
                 <w:rFonts w:ascii="Arial" w:eastAsia="Arial" w:hAnsi="Arial" w:cs="Arial"/>
@@ -18044,17 +17476,7 @@
                 <w:color w:val="BDD6EE" w:themeColor="accent1" w:themeTint="66"/>
                 <w:sz w:val="24"/>
               </w:rPr>
-              <w:t>Bit  Pattern</w:t>
-            </w:r>
-            <w:proofErr w:type="gramEnd"/>
-            <w:r>
-              <w:rPr>
-                <w:rFonts w:ascii="Arial" w:eastAsia="Arial" w:hAnsi="Arial" w:cs="Arial"/>
-                <w:b/>
-                <w:color w:val="BDD6EE" w:themeColor="accent1" w:themeTint="66"/>
-                <w:sz w:val="24"/>
-              </w:rPr>
-              <w:t xml:space="preserve"> (Hex)</w:t>
+              <w:t>Bit  Pattern (Hex)</w:t>
             </w:r>
             <w:r>
               <w:rPr>
@@ -18259,27 +17681,7 @@
                 <w:sz w:val="20"/>
                 <w:szCs w:val="20"/>
               </w:rPr>
-              <w:t>0xBFFF (mask for lookup in OOV-</w:t>
-            </w:r>
-            <w:proofErr w:type="spellStart"/>
-            <w:r>
-              <w:rPr>
-                <w:rFonts w:ascii="Consolas" w:eastAsia="Courier New" w:hAnsi="Consolas" w:cs="Courier New"/>
-                <w:color w:val="0070C0"/>
-                <w:sz w:val="20"/>
-                <w:szCs w:val="20"/>
-              </w:rPr>
-              <w:t>Lemmata</w:t>
-            </w:r>
-            <w:proofErr w:type="spellEnd"/>
-            <w:r>
-              <w:rPr>
-                <w:rFonts w:ascii="Consolas" w:eastAsia="Courier New" w:hAnsi="Consolas" w:cs="Courier New"/>
-                <w:color w:val="0070C0"/>
-                <w:sz w:val="20"/>
-                <w:szCs w:val="20"/>
-              </w:rPr>
-              <w:t>)</w:t>
+              <w:t>0xBFFF (mask for lookup in OOV-Lemmata)</w:t>
             </w:r>
           </w:p>
         </w:tc>
@@ -20438,19 +19840,11 @@
                 <w:rFonts w:ascii="Consolas" w:eastAsia="Arial" w:hAnsi="Consolas" w:cs="Arial"/>
               </w:rPr>
             </w:pPr>
-            <w:proofErr w:type="spellStart"/>
             <w:r>
               <w:rPr>
                 <w:rFonts w:ascii="Consolas" w:eastAsia="Arial" w:hAnsi="Consolas" w:cs="Arial"/>
               </w:rPr>
-              <w:t>Gn</w:t>
-            </w:r>
-            <w:proofErr w:type="spellEnd"/>
-            <w:r>
-              <w:rPr>
-                <w:rFonts w:ascii="Consolas" w:eastAsia="Arial" w:hAnsi="Consolas" w:cs="Arial"/>
-              </w:rPr>
-              <w:t>--------</w:t>
+              <w:t>Gn--------</w:t>
             </w:r>
           </w:p>
         </w:tc>
@@ -20639,21 +20033,7 @@
               <w:rPr>
                 <w:rFonts w:ascii="Consolas" w:eastAsia="Arial" w:hAnsi="Consolas" w:cs="Arial"/>
               </w:rPr>
-              <w:t>Ex-Exo-</w:t>
-            </w:r>
-            <w:proofErr w:type="spellStart"/>
-            <w:r>
-              <w:rPr>
-                <w:rFonts w:ascii="Consolas" w:eastAsia="Arial" w:hAnsi="Consolas" w:cs="Arial"/>
-              </w:rPr>
-              <w:t>Exod</w:t>
-            </w:r>
-            <w:proofErr w:type="spellEnd"/>
-            <w:r>
-              <w:rPr>
-                <w:rFonts w:ascii="Consolas" w:eastAsia="Arial" w:hAnsi="Consolas" w:cs="Arial"/>
-              </w:rPr>
-              <w:t>-</w:t>
+              <w:t>Ex-Exo-Exod-</w:t>
             </w:r>
           </w:p>
         </w:tc>
@@ -20886,19 +20266,11 @@
                 <w:rFonts w:ascii="Consolas" w:eastAsia="Arial" w:hAnsi="Consolas" w:cs="Arial"/>
               </w:rPr>
             </w:pPr>
-            <w:proofErr w:type="spellStart"/>
             <w:r>
               <w:rPr>
                 <w:rFonts w:ascii="Consolas" w:eastAsia="Arial" w:hAnsi="Consolas" w:cs="Arial"/>
               </w:rPr>
-              <w:t>Lv</w:t>
-            </w:r>
-            <w:proofErr w:type="spellEnd"/>
-            <w:r>
-              <w:rPr>
-                <w:rFonts w:ascii="Consolas" w:eastAsia="Arial" w:hAnsi="Consolas" w:cs="Arial"/>
-              </w:rPr>
-              <w:t>--------</w:t>
+              <w:t>Lv--------</w:t>
             </w:r>
           </w:p>
         </w:tc>
@@ -23752,27 +23124,7 @@
           <w:sz w:val="28"/>
           <w:szCs w:val="28"/>
         </w:rPr>
-        <w:t>the B:</w:t>
-      </w:r>
-      <w:proofErr w:type="gramStart"/>
-      <w:r>
-        <w:rPr>
-          <w:rFonts w:cstheme="minorHAnsi"/>
-          <w:color w:val="000000" w:themeColor="text1"/>
-          <w:sz w:val="28"/>
-          <w:szCs w:val="28"/>
-        </w:rPr>
-        <w:t>C:V</w:t>
-      </w:r>
-      <w:proofErr w:type="gramEnd"/>
-      <w:r>
-        <w:rPr>
-          <w:rFonts w:cstheme="minorHAnsi"/>
-          <w:color w:val="000000" w:themeColor="text1"/>
-          <w:sz w:val="28"/>
-          <w:szCs w:val="28"/>
-        </w:rPr>
-        <w:t>:W field</w:t>
+        <w:t>the B:C:V:W field</w:t>
       </w:r>
       <w:r>
         <w:rPr>
@@ -24122,7 +23474,6 @@
                 <w:szCs w:val="24"/>
               </w:rPr>
             </w:pPr>
-            <w:proofErr w:type="spellStart"/>
             <w:r>
               <w:rPr>
                 <w:rFonts w:eastAsia="Arial" w:cstheme="minorHAnsi"/>
@@ -24131,7 +23482,6 @@
               </w:rPr>
               <w:t>covenantbreaker</w:t>
             </w:r>
-            <w:proofErr w:type="spellEnd"/>
             <w:r>
               <w:rPr>
                 <w:rFonts w:eastAsia="Arial" w:cstheme="minorHAnsi"/>
@@ -24241,16 +23591,11 @@
                                     <w:pStyle w:val="Heading1"/>
                                     <w:ind w:left="0" w:firstLine="0"/>
                                   </w:pPr>
-                                  <w:proofErr w:type="spellStart"/>
                                   <w:r>
                                     <w:t>Lemma</w:t>
                                   </w:r>
                                   <w:r>
-                                    <w:t>ta</w:t>
-                                  </w:r>
-                                  <w:proofErr w:type="spellEnd"/>
-                                  <w:r>
-                                    <w:t xml:space="preserve"> Content</w:t>
+                                    <w:t>ta Content</w:t>
                                   </w:r>
                                   <w:r>
                                     <w:t xml:space="preserve"> </w:t>
@@ -24367,16 +23712,11 @@
                               <w:pStyle w:val="Heading1"/>
                               <w:ind w:left="0" w:firstLine="0"/>
                             </w:pPr>
-                            <w:proofErr w:type="spellStart"/>
                             <w:r>
                               <w:t>Lemma</w:t>
                             </w:r>
                             <w:r>
-                              <w:t>ta</w:t>
-                            </w:r>
-                            <w:proofErr w:type="spellEnd"/>
-                            <w:r>
-                              <w:t xml:space="preserve"> Content</w:t>
+                              <w:t>ta Content</w:t>
                             </w:r>
                             <w:r>
                               <w:t xml:space="preserve"> </w:t>
@@ -24447,7 +23787,6 @@
           </mc:Fallback>
         </mc:AlternateContent>
       </w:r>
-      <w:proofErr w:type="spellStart"/>
       <w:r>
         <w:rPr>
           <w:sz w:val="28"/>
@@ -24460,15 +23799,7 @@
           <w:sz w:val="28"/>
           <w:szCs w:val="28"/>
         </w:rPr>
-        <w:t>ta</w:t>
-      </w:r>
-      <w:proofErr w:type="spellEnd"/>
-      <w:r>
-        <w:rPr>
-          <w:sz w:val="28"/>
-          <w:szCs w:val="28"/>
-        </w:rPr>
-        <w:t xml:space="preserve"> content</w:t>
+        <w:t>ta content</w:t>
       </w:r>
       <w:r>
         <w:rPr>
@@ -24496,17 +23827,372 @@
           <w:sz w:val="28"/>
           <w:szCs w:val="28"/>
         </w:rPr>
+        <w:t xml:space="preserve"> Lemmata </w:t>
+      </w:r>
+      <w:r>
+        <w:rPr>
+          <w:sz w:val="28"/>
+          <w:szCs w:val="28"/>
+        </w:rPr>
+        <w:t xml:space="preserve">was obtained </w:t>
+      </w:r>
+      <w:r>
+        <w:rPr>
+          <w:sz w:val="28"/>
+          <w:szCs w:val="28"/>
+        </w:rPr>
+        <w:t xml:space="preserve">from the NLTK Python library. </w:t>
+      </w:r>
+      <w:r>
+        <w:rPr>
+          <w:sz w:val="28"/>
+          <w:szCs w:val="28"/>
+        </w:rPr>
+        <w:t xml:space="preserve">Now, </w:t>
+      </w:r>
+      <w:r>
+        <w:rPr>
+          <w:sz w:val="28"/>
+          <w:szCs w:val="28"/>
+        </w:rPr>
+        <w:t xml:space="preserve">Lemmata are obtained from the MorphAdorner Java </w:t>
+      </w:r>
+      <w:r>
+        <w:rPr>
+          <w:sz w:val="28"/>
+          <w:szCs w:val="28"/>
+        </w:rPr>
+        <w:t>service</w:t>
+      </w:r>
+      <w:r>
+        <w:rPr>
+          <w:sz w:val="28"/>
+          <w:szCs w:val="28"/>
+        </w:rPr>
+        <w:t xml:space="preserve"> (</w:t>
+      </w:r>
+      <w:r>
+        <w:rPr>
+          <w:sz w:val="28"/>
+          <w:szCs w:val="28"/>
+        </w:rPr>
+        <w:t xml:space="preserve">Additionally, </w:t>
+      </w:r>
+      <w:r>
+        <w:rPr>
+          <w:sz w:val="28"/>
+          <w:szCs w:val="28"/>
+        </w:rPr>
+        <w:t>MorphAdorner performs all POS</w:t>
+      </w:r>
+      <w:r>
+        <w:rPr>
+          <w:sz w:val="28"/>
+          <w:szCs w:val="28"/>
+        </w:rPr>
+        <w:t>-</w:t>
+      </w:r>
+      <w:r>
+        <w:rPr>
+          <w:sz w:val="28"/>
+          <w:szCs w:val="28"/>
+        </w:rPr>
+        <w:t>tagging</w:t>
+      </w:r>
+      <w:r>
+        <w:rPr>
+          <w:sz w:val="28"/>
+          <w:szCs w:val="28"/>
+        </w:rPr>
+        <w:t xml:space="preserve">; This </w:t>
+      </w:r>
+      <w:r>
+        <w:rPr>
+          <w:sz w:val="28"/>
+          <w:szCs w:val="28"/>
+        </w:rPr>
+        <w:t xml:space="preserve">Java reference </w:t>
+      </w:r>
+      <w:r>
+        <w:rPr>
+          <w:sz w:val="28"/>
+          <w:szCs w:val="28"/>
+        </w:rPr>
+        <w:t xml:space="preserve">is performed during SDK compilation; a Java runtime dependency </w:t>
+      </w:r>
+      <w:r>
+        <w:rPr>
+          <w:sz w:val="28"/>
+          <w:szCs w:val="28"/>
+        </w:rPr>
+        <w:t>is</w:t>
+      </w:r>
+      <w:r>
+        <w:rPr>
+          <w:sz w:val="28"/>
+          <w:szCs w:val="28"/>
+        </w:rPr>
+        <w:t xml:space="preserve"> not </w:t>
+      </w:r>
+      <w:r>
+        <w:rPr>
+          <w:sz w:val="28"/>
+          <w:szCs w:val="28"/>
+        </w:rPr>
+        <w:t>required</w:t>
+      </w:r>
+      <w:r>
+        <w:rPr>
+          <w:sz w:val="28"/>
+          <w:szCs w:val="28"/>
+        </w:rPr>
+        <w:t>).  Incidentally, each</w:t>
+      </w:r>
+      <w:r>
+        <w:rPr>
+          <w:sz w:val="28"/>
+          <w:szCs w:val="28"/>
+        </w:rPr>
+        <w:t xml:space="preserve"> Lemma </w:t>
+      </w:r>
+      <w:r>
+        <w:rPr>
+          <w:sz w:val="28"/>
+          <w:szCs w:val="28"/>
+        </w:rPr>
+        <w:t>can</w:t>
+      </w:r>
+      <w:r>
+        <w:rPr>
+          <w:sz w:val="28"/>
+          <w:szCs w:val="28"/>
+        </w:rPr>
+        <w:t xml:space="preserve"> map to </w:t>
+      </w:r>
+      <w:r>
+        <w:rPr>
+          <w:sz w:val="28"/>
+          <w:szCs w:val="28"/>
+        </w:rPr>
+        <w:t>more than one</w:t>
+      </w:r>
+      <w:r>
+        <w:rPr>
+          <w:sz w:val="28"/>
+          <w:szCs w:val="28"/>
+        </w:rPr>
+        <w:t xml:space="preserve"> English words or lexemes, </w:t>
+      </w:r>
+      <w:r>
+        <w:rPr>
+          <w:sz w:val="28"/>
+          <w:szCs w:val="28"/>
+        </w:rPr>
+        <w:t xml:space="preserve">(e.g.  ‘be’ </w:t>
+      </w:r>
+      <w:r>
+        <w:rPr>
+          <w:sz w:val="28"/>
+          <w:szCs w:val="28"/>
+        </w:rPr>
+        <w:t>is the lemma of</w:t>
+      </w:r>
+      <w:r>
+        <w:rPr>
+          <w:sz w:val="28"/>
+          <w:szCs w:val="28"/>
+        </w:rPr>
+        <w:t xml:space="preserve"> ‘are’, ‘were’, ‘is’, </w:t>
+      </w:r>
+      <w:r>
+        <w:rPr>
+          <w:sz w:val="28"/>
+          <w:szCs w:val="28"/>
+        </w:rPr>
+        <w:t xml:space="preserve">‘art’, </w:t>
+      </w:r>
+      <w:r>
+        <w:rPr>
+          <w:sz w:val="28"/>
+          <w:szCs w:val="28"/>
+        </w:rPr>
+        <w:t xml:space="preserve">‘wast’, </w:t>
+      </w:r>
+      <w:r>
+        <w:rPr>
+          <w:sz w:val="28"/>
+          <w:szCs w:val="28"/>
+        </w:rPr>
+        <w:t xml:space="preserve">and ‘be’).  </w:t>
+      </w:r>
+      <w:r>
+        <w:rPr>
+          <w:sz w:val="28"/>
+          <w:szCs w:val="28"/>
+        </w:rPr>
+        <w:t>Interestingly</w:t>
+      </w:r>
+      <w:r>
+        <w:rPr>
+          <w:sz w:val="28"/>
+          <w:szCs w:val="28"/>
+        </w:rPr>
+        <w:t xml:space="preserve">, </w:t>
+      </w:r>
+      <w:r>
+        <w:rPr>
+          <w:sz w:val="28"/>
+          <w:szCs w:val="28"/>
+        </w:rPr>
+        <w:t xml:space="preserve">many words, for example </w:t>
+      </w:r>
+      <w:r>
+        <w:rPr>
+          <w:sz w:val="28"/>
+          <w:szCs w:val="28"/>
+        </w:rPr>
+        <w:t>‘run’</w:t>
+      </w:r>
+      <w:r>
+        <w:rPr>
+          <w:sz w:val="28"/>
+          <w:szCs w:val="28"/>
+        </w:rPr>
+        <w:t xml:space="preserve">, are not </w:t>
+      </w:r>
+      <w:r>
+        <w:rPr>
+          <w:sz w:val="28"/>
+          <w:szCs w:val="28"/>
+        </w:rPr>
+        <w:t xml:space="preserve">even </w:t>
+      </w:r>
+      <w:r>
+        <w:rPr>
+          <w:sz w:val="28"/>
+          <w:szCs w:val="28"/>
+        </w:rPr>
+        <w:t xml:space="preserve">constrained to a single </w:t>
+      </w:r>
+      <w:r>
+        <w:rPr>
+          <w:sz w:val="28"/>
+          <w:szCs w:val="28"/>
+        </w:rPr>
+        <w:t>part-of-speech</w:t>
+      </w:r>
+      <w:r>
+        <w:rPr>
+          <w:sz w:val="28"/>
+          <w:szCs w:val="28"/>
+        </w:rPr>
+        <w:t>.</w:t>
+      </w:r>
+      <w:r>
+        <w:rPr>
+          <w:sz w:val="28"/>
+          <w:szCs w:val="28"/>
+        </w:rPr>
         <w:t xml:space="preserve"> </w:t>
       </w:r>
-      <w:proofErr w:type="spellStart"/>
-      <w:r>
-        <w:rPr>
-          <w:sz w:val="28"/>
-          <w:szCs w:val="28"/>
-        </w:rPr>
-        <w:t>Lemmata</w:t>
-      </w:r>
-      <w:proofErr w:type="spellEnd"/>
+      <w:r>
+        <w:rPr>
+          <w:sz w:val="28"/>
+          <w:szCs w:val="28"/>
+        </w:rPr>
+        <w:t xml:space="preserve">Consequently, Lemmata lookup requires </w:t>
+      </w:r>
+      <w:r>
+        <w:rPr>
+          <w:sz w:val="28"/>
+          <w:szCs w:val="28"/>
+        </w:rPr>
+        <w:t>a</w:t>
+      </w:r>
+      <w:r>
+        <w:rPr>
+          <w:sz w:val="28"/>
+          <w:szCs w:val="28"/>
+        </w:rPr>
+        <w:t xml:space="preserve"> POS tag. Successful lookups into Lemmata </w:t>
+      </w:r>
+      <w:r>
+        <w:rPr>
+          <w:sz w:val="28"/>
+          <w:szCs w:val="28"/>
+        </w:rPr>
+        <w:t>produces</w:t>
+      </w:r>
+      <w:r>
+        <w:rPr>
+          <w:sz w:val="28"/>
+          <w:szCs w:val="28"/>
+        </w:rPr>
+        <w:t xml:space="preserve"> a </w:t>
+      </w:r>
+      <w:r>
+        <w:rPr>
+          <w:sz w:val="28"/>
+          <w:szCs w:val="28"/>
+        </w:rPr>
+        <w:t>set</w:t>
+      </w:r>
+      <w:r>
+        <w:rPr>
+          <w:sz w:val="28"/>
+          <w:szCs w:val="28"/>
+        </w:rPr>
+        <w:t xml:space="preserve"> of WordKeys or OOVKeys</w:t>
+      </w:r>
+      <w:r>
+        <w:rPr>
+          <w:sz w:val="28"/>
+          <w:szCs w:val="28"/>
+        </w:rPr>
+        <w:t xml:space="preserve">. </w:t>
+      </w:r>
+      <w:r>
+        <w:rPr>
+          <w:sz w:val="28"/>
+          <w:szCs w:val="28"/>
+        </w:rPr>
+        <w:t>When a Lemma is OOV</w:t>
+      </w:r>
+      <w:r>
+        <w:rPr>
+          <w:sz w:val="28"/>
+          <w:szCs w:val="28"/>
+        </w:rPr>
+        <w:t xml:space="preserve"> (i.e. not</w:t>
+      </w:r>
+      <w:r>
+        <w:rPr>
+          <w:sz w:val="28"/>
+          <w:szCs w:val="28"/>
+        </w:rPr>
+        <w:t xml:space="preserve"> found in Lexicon</w:t>
+      </w:r>
+      <w:r>
+        <w:rPr>
+          <w:sz w:val="28"/>
+          <w:szCs w:val="28"/>
+        </w:rPr>
+        <w:t>)</w:t>
+      </w:r>
+      <w:r>
+        <w:rPr>
+          <w:sz w:val="28"/>
+          <w:szCs w:val="28"/>
+        </w:rPr>
+        <w:t xml:space="preserve">, </w:t>
+      </w:r>
+      <w:r>
+        <w:rPr>
+          <w:sz w:val="28"/>
+          <w:szCs w:val="28"/>
+        </w:rPr>
+        <w:t>find it</w:t>
+      </w:r>
       <w:r>
         <w:rPr>
           <w:sz w:val="28"/>
@@ -24519,500 +24205,6 @@
           <w:sz w:val="28"/>
           <w:szCs w:val="28"/>
         </w:rPr>
-        <w:t xml:space="preserve">was obtained </w:t>
-      </w:r>
-      <w:r>
-        <w:rPr>
-          <w:sz w:val="28"/>
-          <w:szCs w:val="28"/>
-        </w:rPr>
-        <w:t xml:space="preserve">from the NLTK Python library. </w:t>
-      </w:r>
-      <w:r>
-        <w:rPr>
-          <w:sz w:val="28"/>
-          <w:szCs w:val="28"/>
-        </w:rPr>
-        <w:t xml:space="preserve">Now, </w:t>
-      </w:r>
-      <w:proofErr w:type="spellStart"/>
-      <w:r>
-        <w:rPr>
-          <w:sz w:val="28"/>
-          <w:szCs w:val="28"/>
-        </w:rPr>
-        <w:t>Lemmata</w:t>
-      </w:r>
-      <w:proofErr w:type="spellEnd"/>
-      <w:r>
-        <w:rPr>
-          <w:sz w:val="28"/>
-          <w:szCs w:val="28"/>
-        </w:rPr>
-        <w:t xml:space="preserve"> are obtained from the </w:t>
-      </w:r>
-      <w:proofErr w:type="spellStart"/>
-      <w:r>
-        <w:rPr>
-          <w:sz w:val="28"/>
-          <w:szCs w:val="28"/>
-        </w:rPr>
-        <w:t>MorphAdorner</w:t>
-      </w:r>
-      <w:proofErr w:type="spellEnd"/>
-      <w:r>
-        <w:rPr>
-          <w:sz w:val="28"/>
-          <w:szCs w:val="28"/>
-        </w:rPr>
-        <w:t xml:space="preserve"> Java </w:t>
-      </w:r>
-      <w:r>
-        <w:rPr>
-          <w:sz w:val="28"/>
-          <w:szCs w:val="28"/>
-        </w:rPr>
-        <w:t>service</w:t>
-      </w:r>
-      <w:r>
-        <w:rPr>
-          <w:sz w:val="28"/>
-          <w:szCs w:val="28"/>
-        </w:rPr>
-        <w:t xml:space="preserve"> (</w:t>
-      </w:r>
-      <w:r>
-        <w:rPr>
-          <w:sz w:val="28"/>
-          <w:szCs w:val="28"/>
-        </w:rPr>
-        <w:t xml:space="preserve">Additionally, </w:t>
-      </w:r>
-      <w:proofErr w:type="spellStart"/>
-      <w:r>
-        <w:rPr>
-          <w:sz w:val="28"/>
-          <w:szCs w:val="28"/>
-        </w:rPr>
-        <w:t>MorphAdorner</w:t>
-      </w:r>
-      <w:proofErr w:type="spellEnd"/>
-      <w:r>
-        <w:rPr>
-          <w:sz w:val="28"/>
-          <w:szCs w:val="28"/>
-        </w:rPr>
-        <w:t xml:space="preserve"> performs all POS</w:t>
-      </w:r>
-      <w:r>
-        <w:rPr>
-          <w:sz w:val="28"/>
-          <w:szCs w:val="28"/>
-        </w:rPr>
-        <w:t>-</w:t>
-      </w:r>
-      <w:r>
-        <w:rPr>
-          <w:sz w:val="28"/>
-          <w:szCs w:val="28"/>
-        </w:rPr>
-        <w:t>tagging</w:t>
-      </w:r>
-      <w:r>
-        <w:rPr>
-          <w:sz w:val="28"/>
-          <w:szCs w:val="28"/>
-        </w:rPr>
-        <w:t xml:space="preserve">; This </w:t>
-      </w:r>
-      <w:r>
-        <w:rPr>
-          <w:sz w:val="28"/>
-          <w:szCs w:val="28"/>
-        </w:rPr>
-        <w:t xml:space="preserve">Java reference </w:t>
-      </w:r>
-      <w:r>
-        <w:rPr>
-          <w:sz w:val="28"/>
-          <w:szCs w:val="28"/>
-        </w:rPr>
-        <w:t xml:space="preserve">is performed during SDK compilation; a Java runtime dependency </w:t>
-      </w:r>
-      <w:r>
-        <w:rPr>
-          <w:sz w:val="28"/>
-          <w:szCs w:val="28"/>
-        </w:rPr>
-        <w:t>is</w:t>
-      </w:r>
-      <w:r>
-        <w:rPr>
-          <w:sz w:val="28"/>
-          <w:szCs w:val="28"/>
-        </w:rPr>
-        <w:t xml:space="preserve"> not </w:t>
-      </w:r>
-      <w:r>
-        <w:rPr>
-          <w:sz w:val="28"/>
-          <w:szCs w:val="28"/>
-        </w:rPr>
-        <w:t>required</w:t>
-      </w:r>
-      <w:r>
-        <w:rPr>
-          <w:sz w:val="28"/>
-          <w:szCs w:val="28"/>
-        </w:rPr>
-        <w:t>).  Incidentally, each</w:t>
-      </w:r>
-      <w:r>
-        <w:rPr>
-          <w:sz w:val="28"/>
-          <w:szCs w:val="28"/>
-        </w:rPr>
-        <w:t xml:space="preserve"> Lemma </w:t>
-      </w:r>
-      <w:r>
-        <w:rPr>
-          <w:sz w:val="28"/>
-          <w:szCs w:val="28"/>
-        </w:rPr>
-        <w:t>can</w:t>
-      </w:r>
-      <w:r>
-        <w:rPr>
-          <w:sz w:val="28"/>
-          <w:szCs w:val="28"/>
-        </w:rPr>
-        <w:t xml:space="preserve"> map to </w:t>
-      </w:r>
-      <w:r>
-        <w:rPr>
-          <w:sz w:val="28"/>
-          <w:szCs w:val="28"/>
-        </w:rPr>
-        <w:t>more than one</w:t>
-      </w:r>
-      <w:r>
-        <w:rPr>
-          <w:sz w:val="28"/>
-          <w:szCs w:val="28"/>
-        </w:rPr>
-        <w:t xml:space="preserve"> English </w:t>
-      </w:r>
-      <w:proofErr w:type="gramStart"/>
-      <w:r>
-        <w:rPr>
-          <w:sz w:val="28"/>
-          <w:szCs w:val="28"/>
-        </w:rPr>
-        <w:t>words</w:t>
-      </w:r>
-      <w:proofErr w:type="gramEnd"/>
-      <w:r>
-        <w:rPr>
-          <w:sz w:val="28"/>
-          <w:szCs w:val="28"/>
-        </w:rPr>
-        <w:t xml:space="preserve"> or lexemes, </w:t>
-      </w:r>
-      <w:r>
-        <w:rPr>
-          <w:sz w:val="28"/>
-          <w:szCs w:val="28"/>
-        </w:rPr>
-        <w:t xml:space="preserve">(e.g.  ‘be’ </w:t>
-      </w:r>
-      <w:r>
-        <w:rPr>
-          <w:sz w:val="28"/>
-          <w:szCs w:val="28"/>
-        </w:rPr>
-        <w:t>is the lemma of</w:t>
-      </w:r>
-      <w:r>
-        <w:rPr>
-          <w:sz w:val="28"/>
-          <w:szCs w:val="28"/>
-        </w:rPr>
-        <w:t xml:space="preserve"> ‘are’, ‘were’, ‘is’, </w:t>
-      </w:r>
-      <w:r>
-        <w:rPr>
-          <w:sz w:val="28"/>
-          <w:szCs w:val="28"/>
-        </w:rPr>
-        <w:t xml:space="preserve">‘art’, </w:t>
-      </w:r>
-      <w:r>
-        <w:rPr>
-          <w:sz w:val="28"/>
-          <w:szCs w:val="28"/>
-        </w:rPr>
-        <w:t>‘</w:t>
-      </w:r>
-      <w:proofErr w:type="spellStart"/>
-      <w:r>
-        <w:rPr>
-          <w:sz w:val="28"/>
-          <w:szCs w:val="28"/>
-        </w:rPr>
-        <w:t>wast</w:t>
-      </w:r>
-      <w:proofErr w:type="spellEnd"/>
-      <w:r>
-        <w:rPr>
-          <w:sz w:val="28"/>
-          <w:szCs w:val="28"/>
-        </w:rPr>
-        <w:t xml:space="preserve">’, </w:t>
-      </w:r>
-      <w:r>
-        <w:rPr>
-          <w:sz w:val="28"/>
-          <w:szCs w:val="28"/>
-        </w:rPr>
-        <w:t xml:space="preserve">and ‘be’).  </w:t>
-      </w:r>
-      <w:r>
-        <w:rPr>
-          <w:sz w:val="28"/>
-          <w:szCs w:val="28"/>
-        </w:rPr>
-        <w:t>Interestingly</w:t>
-      </w:r>
-      <w:r>
-        <w:rPr>
-          <w:sz w:val="28"/>
-          <w:szCs w:val="28"/>
-        </w:rPr>
-        <w:t xml:space="preserve">, </w:t>
-      </w:r>
-      <w:r>
-        <w:rPr>
-          <w:sz w:val="28"/>
-          <w:szCs w:val="28"/>
-        </w:rPr>
-        <w:t xml:space="preserve">many words, for example </w:t>
-      </w:r>
-      <w:r>
-        <w:rPr>
-          <w:sz w:val="28"/>
-          <w:szCs w:val="28"/>
-        </w:rPr>
-        <w:t>‘run’</w:t>
-      </w:r>
-      <w:r>
-        <w:rPr>
-          <w:sz w:val="28"/>
-          <w:szCs w:val="28"/>
-        </w:rPr>
-        <w:t xml:space="preserve">, are not </w:t>
-      </w:r>
-      <w:r>
-        <w:rPr>
-          <w:sz w:val="28"/>
-          <w:szCs w:val="28"/>
-        </w:rPr>
-        <w:t xml:space="preserve">even </w:t>
-      </w:r>
-      <w:r>
-        <w:rPr>
-          <w:sz w:val="28"/>
-          <w:szCs w:val="28"/>
-        </w:rPr>
-        <w:t xml:space="preserve">constrained to a single </w:t>
-      </w:r>
-      <w:r>
-        <w:rPr>
-          <w:sz w:val="28"/>
-          <w:szCs w:val="28"/>
-        </w:rPr>
-        <w:t>part-of-speech</w:t>
-      </w:r>
-      <w:r>
-        <w:rPr>
-          <w:sz w:val="28"/>
-          <w:szCs w:val="28"/>
-        </w:rPr>
-        <w:t>.</w:t>
-      </w:r>
-      <w:r>
-        <w:rPr>
-          <w:sz w:val="28"/>
-          <w:szCs w:val="28"/>
-        </w:rPr>
-        <w:t xml:space="preserve"> </w:t>
-      </w:r>
-      <w:r>
-        <w:rPr>
-          <w:sz w:val="28"/>
-          <w:szCs w:val="28"/>
-        </w:rPr>
-        <w:t xml:space="preserve">Consequently, </w:t>
-      </w:r>
-      <w:proofErr w:type="spellStart"/>
-      <w:r>
-        <w:rPr>
-          <w:sz w:val="28"/>
-          <w:szCs w:val="28"/>
-        </w:rPr>
-        <w:t>Lemmata</w:t>
-      </w:r>
-      <w:proofErr w:type="spellEnd"/>
-      <w:r>
-        <w:rPr>
-          <w:sz w:val="28"/>
-          <w:szCs w:val="28"/>
-        </w:rPr>
-        <w:t xml:space="preserve"> lookup requires </w:t>
-      </w:r>
-      <w:r>
-        <w:rPr>
-          <w:sz w:val="28"/>
-          <w:szCs w:val="28"/>
-        </w:rPr>
-        <w:t>a</w:t>
-      </w:r>
-      <w:r>
-        <w:rPr>
-          <w:sz w:val="28"/>
-          <w:szCs w:val="28"/>
-        </w:rPr>
-        <w:t xml:space="preserve"> POS tag. Successful lookups into </w:t>
-      </w:r>
-      <w:proofErr w:type="spellStart"/>
-      <w:r>
-        <w:rPr>
-          <w:sz w:val="28"/>
-          <w:szCs w:val="28"/>
-        </w:rPr>
-        <w:t>Lemmata</w:t>
-      </w:r>
-      <w:proofErr w:type="spellEnd"/>
-      <w:r>
-        <w:rPr>
-          <w:sz w:val="28"/>
-          <w:szCs w:val="28"/>
-        </w:rPr>
-        <w:t xml:space="preserve"> </w:t>
-      </w:r>
-      <w:r>
-        <w:rPr>
-          <w:sz w:val="28"/>
-          <w:szCs w:val="28"/>
-        </w:rPr>
-        <w:t>produces</w:t>
-      </w:r>
-      <w:r>
-        <w:rPr>
-          <w:sz w:val="28"/>
-          <w:szCs w:val="28"/>
-        </w:rPr>
-        <w:t xml:space="preserve"> a </w:t>
-      </w:r>
-      <w:r>
-        <w:rPr>
-          <w:sz w:val="28"/>
-          <w:szCs w:val="28"/>
-        </w:rPr>
-        <w:t>set</w:t>
-      </w:r>
-      <w:r>
-        <w:rPr>
-          <w:sz w:val="28"/>
-          <w:szCs w:val="28"/>
-        </w:rPr>
-        <w:t xml:space="preserve"> of </w:t>
-      </w:r>
-      <w:proofErr w:type="spellStart"/>
-      <w:r>
-        <w:rPr>
-          <w:sz w:val="28"/>
-          <w:szCs w:val="28"/>
-        </w:rPr>
-        <w:t>WordKeys</w:t>
-      </w:r>
-      <w:proofErr w:type="spellEnd"/>
-      <w:r>
-        <w:rPr>
-          <w:sz w:val="28"/>
-          <w:szCs w:val="28"/>
-        </w:rPr>
-        <w:t xml:space="preserve"> or </w:t>
-      </w:r>
-      <w:proofErr w:type="spellStart"/>
-      <w:r>
-        <w:rPr>
-          <w:sz w:val="28"/>
-          <w:szCs w:val="28"/>
-        </w:rPr>
-        <w:t>OOVKeys</w:t>
-      </w:r>
-      <w:proofErr w:type="spellEnd"/>
-      <w:r>
-        <w:rPr>
-          <w:sz w:val="28"/>
-          <w:szCs w:val="28"/>
-        </w:rPr>
-        <w:t xml:space="preserve">. </w:t>
-      </w:r>
-      <w:r>
-        <w:rPr>
-          <w:sz w:val="28"/>
-          <w:szCs w:val="28"/>
-        </w:rPr>
-        <w:t>When a Lemma is OOV</w:t>
-      </w:r>
-      <w:r>
-        <w:rPr>
-          <w:sz w:val="28"/>
-          <w:szCs w:val="28"/>
-        </w:rPr>
-        <w:t xml:space="preserve"> (i.e. not</w:t>
-      </w:r>
-      <w:r>
-        <w:rPr>
-          <w:sz w:val="28"/>
-          <w:szCs w:val="28"/>
-        </w:rPr>
-        <w:t xml:space="preserve"> found in Lexicon</w:t>
-      </w:r>
-      <w:r>
-        <w:rPr>
-          <w:sz w:val="28"/>
-          <w:szCs w:val="28"/>
-        </w:rPr>
-        <w:t>)</w:t>
-      </w:r>
-      <w:r>
-        <w:rPr>
-          <w:sz w:val="28"/>
-          <w:szCs w:val="28"/>
-        </w:rPr>
-        <w:t xml:space="preserve">, </w:t>
-      </w:r>
-      <w:r>
-        <w:rPr>
-          <w:sz w:val="28"/>
-          <w:szCs w:val="28"/>
-        </w:rPr>
-        <w:t>find it</w:t>
-      </w:r>
-      <w:r>
-        <w:rPr>
-          <w:sz w:val="28"/>
-          <w:szCs w:val="28"/>
-        </w:rPr>
-        <w:t xml:space="preserve"> </w:t>
-      </w:r>
-      <w:r>
-        <w:rPr>
-          <w:sz w:val="28"/>
-          <w:szCs w:val="28"/>
-        </w:rPr>
         <w:t>via</w:t>
       </w:r>
       <w:r>
@@ -25020,23 +24212,7 @@
           <w:sz w:val="28"/>
           <w:szCs w:val="28"/>
         </w:rPr>
-        <w:t xml:space="preserve"> the OOV-</w:t>
-      </w:r>
-      <w:proofErr w:type="spellStart"/>
-      <w:r>
-        <w:rPr>
-          <w:sz w:val="28"/>
-          <w:szCs w:val="28"/>
-        </w:rPr>
-        <w:t>Lemmata</w:t>
-      </w:r>
-      <w:proofErr w:type="spellEnd"/>
-      <w:r>
-        <w:rPr>
-          <w:sz w:val="28"/>
-          <w:szCs w:val="28"/>
-        </w:rPr>
-        <w:t xml:space="preserve"> table).</w:t>
+        <w:t xml:space="preserve"> the OOV-Lemmata table).</w:t>
       </w:r>
     </w:p>
     <w:tbl>
@@ -25268,7 +24444,6 @@
                 <w:sz w:val="24"/>
               </w:rPr>
             </w:pPr>
-            <w:proofErr w:type="spellStart"/>
             <w:r>
               <w:rPr>
                 <w:rFonts w:ascii="Arial" w:eastAsia="Arial" w:hAnsi="Arial" w:cs="Arial"/>
@@ -25276,17 +24451,7 @@
                 <w:color w:val="FFFFFF"/>
                 <w:sz w:val="24"/>
               </w:rPr>
-              <w:t>Lemmata</w:t>
-            </w:r>
-            <w:proofErr w:type="spellEnd"/>
-            <w:r>
-              <w:rPr>
-                <w:rFonts w:ascii="Arial" w:eastAsia="Arial" w:hAnsi="Arial" w:cs="Arial"/>
-                <w:b/>
-                <w:color w:val="FFFFFF"/>
-                <w:sz w:val="24"/>
-              </w:rPr>
-              <w:t xml:space="preserve"> Array</w:t>
+              <w:t>Lemmata Array</w:t>
             </w:r>
           </w:p>
           <w:p>
@@ -25935,25 +25100,7 @@
                 <w:sz w:val="24"/>
                 <w:szCs w:val="24"/>
               </w:rPr>
-              <w:t>002 (</w:t>
-            </w:r>
-            <w:proofErr w:type="spellStart"/>
-            <w:r>
-              <w:rPr>
-                <w:rFonts w:eastAsia="Arial" w:cstheme="minorHAnsi"/>
-                <w:sz w:val="24"/>
-                <w:szCs w:val="24"/>
-              </w:rPr>
-              <w:t>i</w:t>
-            </w:r>
-            <w:proofErr w:type="spellEnd"/>
-            <w:r>
-              <w:rPr>
-                <w:rFonts w:eastAsia="Arial" w:cstheme="minorHAnsi"/>
-                <w:sz w:val="24"/>
-                <w:szCs w:val="24"/>
-              </w:rPr>
-              <w:t>)</w:t>
+              <w:t>002 (i)</w:t>
             </w:r>
           </w:p>
         </w:tc>
@@ -26264,7 +25411,6 @@
               </w:rPr>
               <w:t xml:space="preserve"> (</w:t>
             </w:r>
-            <w:proofErr w:type="spellStart"/>
             <w:r>
               <w:rPr>
                 <w:sz w:val="24"/>
@@ -26272,7 +25418,6 @@
               </w:rPr>
               <w:t>elim</w:t>
             </w:r>
-            <w:proofErr w:type="spellEnd"/>
             <w:r>
               <w:rPr>
                 <w:sz w:val="24"/>
@@ -26922,19 +26067,8 @@
                 <w:color w:val="BDD6EE" w:themeColor="accent1" w:themeTint="66"/>
                 <w:sz w:val="24"/>
               </w:rPr>
-              <w:t xml:space="preserve">1 </w:t>
-            </w:r>
-            <w:proofErr w:type="gramStart"/>
-            <w:r>
-              <w:rPr>
-                <w:rFonts w:ascii="Arial" w:eastAsia="Arial" w:hAnsi="Arial" w:cs="Arial"/>
-                <w:b/>
-                <w:color w:val="BDD6EE" w:themeColor="accent1" w:themeTint="66"/>
-                <w:sz w:val="24"/>
-              </w:rPr>
-              <w:t>bits</w:t>
-            </w:r>
-            <w:proofErr w:type="gramEnd"/>
+              <w:t>1 bits</w:t>
+            </w:r>
           </w:p>
         </w:tc>
         <w:tc>
@@ -27306,15 +26440,7 @@
                                     <w:ind w:left="0" w:firstLine="0"/>
                                   </w:pPr>
                                   <w:r>
-                                    <w:t>OOV-</w:t>
-                                  </w:r>
-                                  <w:proofErr w:type="spellStart"/>
-                                  <w:r>
-                                    <w:t>Lemmata</w:t>
-                                  </w:r>
-                                  <w:proofErr w:type="spellEnd"/>
-                                  <w:r>
-                                    <w:t xml:space="preserve"> Content </w:t>
+                                    <w:t xml:space="preserve">OOV-Lemmata Content </w:t>
                                   </w:r>
                                   <w:r>
                                     <w:rPr>
@@ -27417,15 +26543,7 @@
                               <w:ind w:left="0" w:firstLine="0"/>
                             </w:pPr>
                             <w:r>
-                              <w:t>OOV-</w:t>
-                            </w:r>
-                            <w:proofErr w:type="spellStart"/>
-                            <w:r>
-                              <w:t>Lemmata</w:t>
-                            </w:r>
-                            <w:proofErr w:type="spellEnd"/>
-                            <w:r>
-                              <w:t xml:space="preserve"> Content </w:t>
+                              <w:t xml:space="preserve">OOV-Lemmata Content </w:t>
                             </w:r>
                             <w:r>
                               <w:rPr>
@@ -27544,15 +26662,7 @@
                               <w:ind w:left="0" w:firstLine="0"/>
                             </w:pPr>
                             <w:r>
-                              <w:t>OOV-</w:t>
-                            </w:r>
-                            <w:proofErr w:type="spellStart"/>
-                            <w:r>
-                              <w:t>Lemmata</w:t>
-                            </w:r>
-                            <w:proofErr w:type="spellEnd"/>
-                            <w:r>
-                              <w:t xml:space="preserve"> Content </w:t>
+                              <w:t xml:space="preserve">OOV-Lemmata Content </w:t>
                             </w:r>
                             <w:r>
                               <w:rPr>
@@ -27598,15 +26708,7 @@
                         <w:ind w:left="0" w:firstLine="0"/>
                       </w:pPr>
                       <w:r>
-                        <w:t>OOV-</w:t>
-                      </w:r>
-                      <w:proofErr w:type="spellStart"/>
-                      <w:r>
-                        <w:t>Lemmata</w:t>
-                      </w:r>
-                      <w:proofErr w:type="spellEnd"/>
-                      <w:r>
-                        <w:t xml:space="preserve"> Content </w:t>
+                        <w:t xml:space="preserve">OOV-Lemmata Content </w:t>
                       </w:r>
                       <w:r>
                         <w:rPr>
@@ -28103,25 +27205,7 @@
           <w:sz w:val="28"/>
           <w:szCs w:val="28"/>
         </w:rPr>
-        <w:t xml:space="preserve">readable POS string can be found in the </w:t>
-      </w:r>
-      <w:proofErr w:type="spellStart"/>
-      <w:r>
-        <w:rPr>
-          <w:rFonts w:asciiTheme="minorHAnsi" w:hAnsiTheme="minorHAnsi" w:cstheme="minorHAnsi"/>
-          <w:sz w:val="28"/>
-          <w:szCs w:val="28"/>
-        </w:rPr>
-        <w:t>github</w:t>
-      </w:r>
-      <w:proofErr w:type="spellEnd"/>
-      <w:r>
-        <w:rPr>
-          <w:rFonts w:asciiTheme="minorHAnsi" w:hAnsiTheme="minorHAnsi" w:cstheme="minorHAnsi"/>
-          <w:sz w:val="28"/>
-          <w:szCs w:val="28"/>
-        </w:rPr>
-        <w:t xml:space="preserve"> repo</w:t>
+        <w:t>readable POS string can be found in the github repo</w:t>
       </w:r>
       <w:r>
         <w:rPr>
@@ -28448,7 +27532,6 @@
                 <w:szCs w:val="24"/>
               </w:rPr>
             </w:pPr>
-            <w:proofErr w:type="gramStart"/>
             <w:r>
               <w:rPr>
                 <w:rFonts w:ascii="Arial" w:eastAsia="Arial" w:hAnsi="Arial" w:cs="Arial"/>
@@ -28457,18 +27540,7 @@
                 <w:sz w:val="24"/>
                 <w:szCs w:val="24"/>
               </w:rPr>
-              <w:t>POS[</w:t>
-            </w:r>
-            <w:proofErr w:type="gramEnd"/>
-            <w:r>
-              <w:rPr>
-                <w:rFonts w:ascii="Arial" w:eastAsia="Arial" w:hAnsi="Arial" w:cs="Arial"/>
-                <w:b/>
-                <w:color w:val="FFFFFF" w:themeColor="background1"/>
-                <w:sz w:val="24"/>
-                <w:szCs w:val="24"/>
-              </w:rPr>
-              <w:t>0]</w:t>
+              <w:t>POS[0]</w:t>
             </w:r>
           </w:p>
           <w:p>
@@ -28528,7 +27600,6 @@
                 <w:szCs w:val="24"/>
               </w:rPr>
             </w:pPr>
-            <w:proofErr w:type="gramStart"/>
             <w:r>
               <w:rPr>
                 <w:rFonts w:ascii="Arial" w:eastAsia="Arial" w:hAnsi="Arial" w:cs="Arial"/>
@@ -28537,18 +27608,7 @@
                 <w:sz w:val="24"/>
                 <w:szCs w:val="24"/>
               </w:rPr>
-              <w:t>POS[</w:t>
-            </w:r>
-            <w:proofErr w:type="gramEnd"/>
-            <w:r>
-              <w:rPr>
-                <w:rFonts w:ascii="Arial" w:eastAsia="Arial" w:hAnsi="Arial" w:cs="Arial"/>
-                <w:b/>
-                <w:color w:val="FFFFFF" w:themeColor="background1"/>
-                <w:sz w:val="24"/>
-                <w:szCs w:val="24"/>
-              </w:rPr>
-              <w:t>1]</w:t>
+              <w:t>POS[1]</w:t>
             </w:r>
           </w:p>
           <w:p>
@@ -28608,7 +27668,6 @@
                 <w:szCs w:val="24"/>
               </w:rPr>
             </w:pPr>
-            <w:proofErr w:type="gramStart"/>
             <w:r>
               <w:rPr>
                 <w:rFonts w:ascii="Arial" w:eastAsia="Arial" w:hAnsi="Arial" w:cs="Arial"/>
@@ -28617,18 +27676,7 @@
                 <w:sz w:val="24"/>
                 <w:szCs w:val="24"/>
               </w:rPr>
-              <w:t>POS[</w:t>
-            </w:r>
-            <w:proofErr w:type="gramEnd"/>
-            <w:r>
-              <w:rPr>
-                <w:rFonts w:ascii="Arial" w:eastAsia="Arial" w:hAnsi="Arial" w:cs="Arial"/>
-                <w:b/>
-                <w:color w:val="FFFFFF" w:themeColor="background1"/>
-                <w:sz w:val="24"/>
-                <w:szCs w:val="24"/>
-              </w:rPr>
-              <w:t>2]</w:t>
+              <w:t>POS[2]</w:t>
             </w:r>
           </w:p>
           <w:p>
@@ -28892,9 +27940,56 @@
                 <w:sz w:val="16"/>
                 <w:szCs w:val="16"/>
               </w:rPr>
-              <w:t xml:space="preserve"> </w:t>
-            </w:r>
-            <w:proofErr w:type="gramStart"/>
+              <w:t xml:space="preserve"> [ ]</w:t>
+            </w:r>
+          </w:p>
+        </w:tc>
+        <w:tc>
+          <w:tcPr>
+            <w:tcW w:w="990" w:type="dxa"/>
+            <w:tcBorders>
+              <w:top w:val="single" w:sz="12" w:space="0" w:color="auto"/>
+              <w:left w:val="single" w:sz="12" w:space="0" w:color="FFFFFF" w:themeColor="background1"/>
+              <w:bottom w:val="single" w:sz="12" w:space="0" w:color="000000" w:themeColor="text1"/>
+              <w:right w:val="single" w:sz="12" w:space="0" w:color="FFFFFF" w:themeColor="background1"/>
+            </w:tcBorders>
+            <w:shd w:val="clear" w:color="auto" w:fill="000000"/>
+            <w:vAlign w:val="center"/>
+          </w:tcPr>
+          <w:p>
+            <w:pPr>
+              <w:keepNext/>
+              <w:keepLines/>
+              <w:ind w:left="14"/>
+              <w:rPr>
+                <w:rFonts w:ascii="Arial" w:eastAsia="Arial" w:hAnsi="Arial" w:cs="Arial"/>
+                <w:b/>
+                <w:color w:val="FFFFFF"/>
+                <w:sz w:val="24"/>
+              </w:rPr>
+            </w:pPr>
+            <w:r>
+              <w:rPr>
+                <w:rFonts w:ascii="Arial" w:eastAsia="Arial" w:hAnsi="Arial" w:cs="Arial"/>
+                <w:b/>
+                <w:color w:val="FFFFFF"/>
+                <w:sz w:val="24"/>
+              </w:rPr>
+              <w:t>Display</w:t>
+            </w:r>
+          </w:p>
+          <w:p>
+            <w:pPr>
+              <w:keepNext/>
+              <w:keepLines/>
+              <w:ind w:left="14"/>
+              <w:rPr>
+                <w:rFonts w:ascii="Arial" w:eastAsia="Arial" w:hAnsi="Arial" w:cs="Arial"/>
+                <w:b/>
+                <w:color w:val="FFFFFF"/>
+                <w:sz w:val="24"/>
+              </w:rPr>
+            </w:pPr>
             <w:r>
               <w:rPr>
                 <w:rFonts w:ascii="Arial" w:eastAsia="Arial" w:hAnsi="Arial" w:cs="Arial"/>
@@ -28903,58 +27998,8 @@
                 <w:sz w:val="16"/>
                 <w:szCs w:val="16"/>
               </w:rPr>
-              <w:t>[ ]</w:t>
-            </w:r>
-            <w:proofErr w:type="gramEnd"/>
-          </w:p>
-        </w:tc>
-        <w:tc>
-          <w:tcPr>
-            <w:tcW w:w="990" w:type="dxa"/>
-            <w:tcBorders>
-              <w:top w:val="single" w:sz="12" w:space="0" w:color="auto"/>
-              <w:left w:val="single" w:sz="12" w:space="0" w:color="FFFFFF" w:themeColor="background1"/>
-              <w:bottom w:val="single" w:sz="12" w:space="0" w:color="000000" w:themeColor="text1"/>
-              <w:right w:val="single" w:sz="12" w:space="0" w:color="FFFFFF" w:themeColor="background1"/>
-            </w:tcBorders>
-            <w:shd w:val="clear" w:color="auto" w:fill="000000"/>
-            <w:vAlign w:val="center"/>
-          </w:tcPr>
-          <w:p>
-            <w:pPr>
-              <w:keepNext/>
-              <w:keepLines/>
-              <w:ind w:left="14"/>
-              <w:rPr>
-                <w:rFonts w:ascii="Arial" w:eastAsia="Arial" w:hAnsi="Arial" w:cs="Arial"/>
-                <w:b/>
-                <w:color w:val="FFFFFF"/>
-                <w:sz w:val="24"/>
-              </w:rPr>
-            </w:pPr>
-            <w:r>
-              <w:rPr>
-                <w:rFonts w:ascii="Arial" w:eastAsia="Arial" w:hAnsi="Arial" w:cs="Arial"/>
-                <w:b/>
-                <w:color w:val="FFFFFF"/>
-                <w:sz w:val="24"/>
-              </w:rPr>
-              <w:t>Display</w:t>
-            </w:r>
-          </w:p>
-          <w:p>
-            <w:pPr>
-              <w:keepNext/>
-              <w:keepLines/>
-              <w:ind w:left="14"/>
-              <w:rPr>
-                <w:rFonts w:ascii="Arial" w:eastAsia="Arial" w:hAnsi="Arial" w:cs="Arial"/>
-                <w:b/>
-                <w:color w:val="FFFFFF"/>
-                <w:sz w:val="24"/>
-              </w:rPr>
-            </w:pPr>
-            <w:proofErr w:type="gramStart"/>
+              <w:t>char[</w:t>
+            </w:r>
             <w:r>
               <w:rPr>
                 <w:rFonts w:ascii="Arial" w:eastAsia="Arial" w:hAnsi="Arial" w:cs="Arial"/>
@@ -28963,9 +28008,8 @@
                 <w:sz w:val="16"/>
                 <w:szCs w:val="16"/>
               </w:rPr>
-              <w:t>char[</w:t>
-            </w:r>
-            <w:proofErr w:type="gramEnd"/>
+              <w:t xml:space="preserve"> </w:t>
+            </w:r>
             <w:r>
               <w:rPr>
                 <w:rFonts w:ascii="Arial" w:eastAsia="Arial" w:hAnsi="Arial" w:cs="Arial"/>
@@ -28974,8 +28018,56 @@
                 <w:sz w:val="16"/>
                 <w:szCs w:val="16"/>
               </w:rPr>
-              <w:t xml:space="preserve"> </w:t>
-            </w:r>
+              <w:t>]</w:t>
+            </w:r>
+          </w:p>
+        </w:tc>
+        <w:tc>
+          <w:tcPr>
+            <w:tcW w:w="1085" w:type="dxa"/>
+            <w:tcBorders>
+              <w:top w:val="single" w:sz="12" w:space="0" w:color="auto"/>
+              <w:left w:val="single" w:sz="12" w:space="0" w:color="FFFFFF" w:themeColor="background1"/>
+              <w:bottom w:val="single" w:sz="12" w:space="0" w:color="000000" w:themeColor="text1"/>
+              <w:right w:val="single" w:sz="12" w:space="0" w:color="auto"/>
+            </w:tcBorders>
+            <w:shd w:val="clear" w:color="auto" w:fill="000000"/>
+            <w:vAlign w:val="center"/>
+          </w:tcPr>
+          <w:p>
+            <w:pPr>
+              <w:keepNext/>
+              <w:keepLines/>
+              <w:ind w:left="14"/>
+              <w:rPr>
+                <w:rFonts w:ascii="Arial" w:eastAsia="Arial" w:hAnsi="Arial" w:cs="Arial"/>
+                <w:b/>
+                <w:color w:val="FFFFFF"/>
+                <w:sz w:val="24"/>
+              </w:rPr>
+            </w:pPr>
+            <w:r>
+              <w:rPr>
+                <w:rFonts w:ascii="Arial" w:eastAsia="Arial" w:hAnsi="Arial" w:cs="Arial"/>
+                <w:b/>
+                <w:color w:val="FFFFFF"/>
+                <w:sz w:val="24"/>
+              </w:rPr>
+              <w:t>Modern</w:t>
+            </w:r>
+          </w:p>
+          <w:p>
+            <w:pPr>
+              <w:keepNext/>
+              <w:keepLines/>
+              <w:ind w:left="14"/>
+              <w:rPr>
+                <w:rFonts w:ascii="Arial" w:eastAsia="Arial" w:hAnsi="Arial" w:cs="Arial"/>
+                <w:b/>
+                <w:color w:val="FFFFFF"/>
+                <w:sz w:val="24"/>
+              </w:rPr>
+            </w:pPr>
             <w:r>
               <w:rPr>
                 <w:rFonts w:ascii="Arial" w:eastAsia="Arial" w:hAnsi="Arial" w:cs="Arial"/>
@@ -28984,56 +28076,8 @@
                 <w:sz w:val="16"/>
                 <w:szCs w:val="16"/>
               </w:rPr>
-              <w:t>]</w:t>
-            </w:r>
-          </w:p>
-        </w:tc>
-        <w:tc>
-          <w:tcPr>
-            <w:tcW w:w="1085" w:type="dxa"/>
-            <w:tcBorders>
-              <w:top w:val="single" w:sz="12" w:space="0" w:color="auto"/>
-              <w:left w:val="single" w:sz="12" w:space="0" w:color="FFFFFF" w:themeColor="background1"/>
-              <w:bottom w:val="single" w:sz="12" w:space="0" w:color="000000" w:themeColor="text1"/>
-              <w:right w:val="single" w:sz="12" w:space="0" w:color="auto"/>
-            </w:tcBorders>
-            <w:shd w:val="clear" w:color="auto" w:fill="000000"/>
-            <w:vAlign w:val="center"/>
-          </w:tcPr>
-          <w:p>
-            <w:pPr>
-              <w:keepNext/>
-              <w:keepLines/>
-              <w:ind w:left="14"/>
-              <w:rPr>
-                <w:rFonts w:ascii="Arial" w:eastAsia="Arial" w:hAnsi="Arial" w:cs="Arial"/>
-                <w:b/>
-                <w:color w:val="FFFFFF"/>
-                <w:sz w:val="24"/>
-              </w:rPr>
-            </w:pPr>
-            <w:r>
-              <w:rPr>
-                <w:rFonts w:ascii="Arial" w:eastAsia="Arial" w:hAnsi="Arial" w:cs="Arial"/>
-                <w:b/>
-                <w:color w:val="FFFFFF"/>
-                <w:sz w:val="24"/>
-              </w:rPr>
-              <w:t>Modern</w:t>
-            </w:r>
-          </w:p>
-          <w:p>
-            <w:pPr>
-              <w:keepNext/>
-              <w:keepLines/>
-              <w:ind w:left="14"/>
-              <w:rPr>
-                <w:rFonts w:ascii="Arial" w:eastAsia="Arial" w:hAnsi="Arial" w:cs="Arial"/>
-                <w:b/>
-                <w:color w:val="FFFFFF"/>
-                <w:sz w:val="24"/>
-              </w:rPr>
-            </w:pPr>
+              <w:t>char</w:t>
+            </w:r>
             <w:r>
               <w:rPr>
                 <w:rFonts w:ascii="Arial" w:eastAsia="Arial" w:hAnsi="Arial" w:cs="Arial"/>
@@ -29042,30 +28086,8 @@
                 <w:sz w:val="16"/>
                 <w:szCs w:val="16"/>
               </w:rPr>
-              <w:t>char</w:t>
-            </w:r>
-            <w:r>
-              <w:rPr>
-                <w:rFonts w:ascii="Arial" w:eastAsia="Arial" w:hAnsi="Arial" w:cs="Arial"/>
-                <w:b/>
-                <w:color w:val="FFFFFF"/>
-                <w:sz w:val="16"/>
-                <w:szCs w:val="16"/>
-              </w:rPr>
-              <w:t xml:space="preserve"> </w:t>
-            </w:r>
-            <w:proofErr w:type="gramStart"/>
-            <w:r>
-              <w:rPr>
-                <w:rFonts w:ascii="Arial" w:eastAsia="Arial" w:hAnsi="Arial" w:cs="Arial"/>
-                <w:b/>
-                <w:color w:val="FFFFFF"/>
-                <w:sz w:val="16"/>
-                <w:szCs w:val="16"/>
-              </w:rPr>
-              <w:t>[ ]</w:t>
-            </w:r>
-            <w:proofErr w:type="gramEnd"/>
+              <w:t xml:space="preserve"> [ ]</w:t>
+            </w:r>
           </w:p>
         </w:tc>
       </w:tr>
@@ -29219,13 +28241,13 @@
               <w:rPr>
                 <w:rFonts w:eastAsia="Arial" w:cstheme="minorHAnsi"/>
               </w:rPr>
-              <w:t>3</w:t>
+              <w:t>51</w:t>
             </w:r>
             <w:r>
               <w:rPr>
                 <w:rFonts w:eastAsia="Arial" w:cstheme="minorHAnsi"/>
               </w:rPr>
-              <w:t>112</w:t>
+              <w:t>04</w:t>
             </w:r>
           </w:p>
         </w:tc>
@@ -29588,6 +28610,7 @@
               <w:bottom w:val="single" w:sz="12" w:space="0" w:color="000000" w:themeColor="text1"/>
               <w:right w:val="single" w:sz="12" w:space="0" w:color="000000"/>
             </w:tcBorders>
+            <w:shd w:val="thinDiagCross" w:color="auto" w:fill="auto"/>
           </w:tcPr>
           <w:p>
             <w:pPr>
@@ -29729,7 +28752,6 @@
               </w:rPr>
               <w:t xml:space="preserve">Entities = </w:t>
             </w:r>
-            <w:proofErr w:type="gramStart"/>
             <w:r>
               <w:rPr>
                 <w:rFonts w:eastAsia="Arial" w:cstheme="minorHAnsi"/>
@@ -29737,7 +28759,6 @@
               </w:rPr>
               <w:t>{ }</w:t>
             </w:r>
-            <w:proofErr w:type="gramEnd"/>
           </w:p>
           <w:p>
             <w:pPr>
@@ -30012,7 +29033,6 @@
                 <w:color w:val="808080" w:themeColor="background1" w:themeShade="80"/>
               </w:rPr>
             </w:pPr>
-            <w:proofErr w:type="spellStart"/>
             <w:r>
               <w:rPr>
                 <w:rFonts w:eastAsia="Arial" w:cstheme="minorHAnsi"/>
@@ -30020,7 +29040,6 @@
               </w:rPr>
               <w:t>i</w:t>
             </w:r>
-            <w:proofErr w:type="spellEnd"/>
           </w:p>
         </w:tc>
         <w:tc>
@@ -30093,7 +29112,6 @@
               </w:rPr>
               <w:t xml:space="preserve">Entities = </w:t>
             </w:r>
-            <w:proofErr w:type="gramStart"/>
             <w:r>
               <w:rPr>
                 <w:rFonts w:eastAsia="Arial" w:cstheme="minorHAnsi"/>
@@ -30101,7 +29119,6 @@
               </w:rPr>
               <w:t>{ }</w:t>
             </w:r>
-            <w:proofErr w:type="gramEnd"/>
           </w:p>
           <w:p>
             <w:pPr>
@@ -30782,7 +29799,6 @@
                 <w:color w:val="808080" w:themeColor="background1" w:themeShade="80"/>
               </w:rPr>
             </w:pPr>
-            <w:proofErr w:type="spellStart"/>
             <w:r>
               <w:rPr>
                 <w:rFonts w:eastAsia="Arial" w:cstheme="minorHAnsi"/>
@@ -30790,7 +29806,6 @@
               </w:rPr>
               <w:t>adam</w:t>
             </w:r>
-            <w:proofErr w:type="spellEnd"/>
           </w:p>
         </w:tc>
         <w:tc>
@@ -31290,7 +30305,6 @@
               </w:rPr>
               <w:t xml:space="preserve">Entities = </w:t>
             </w:r>
-            <w:proofErr w:type="gramStart"/>
             <w:r>
               <w:rPr>
                 <w:rFonts w:eastAsia="Arial" w:cstheme="minorHAnsi"/>
@@ -31298,7 +30312,6 @@
               </w:rPr>
               <w:t>{ }</w:t>
             </w:r>
-            <w:proofErr w:type="gramEnd"/>
           </w:p>
           <w:p>
             <w:pPr>
@@ -31648,16 +30661,8 @@
               <w:rPr>
                 <w:rFonts w:eastAsia="Arial" w:cstheme="minorHAnsi"/>
               </w:rPr>
-              <w:t>aher-shalal-hash-</w:t>
-            </w:r>
-            <w:proofErr w:type="spellStart"/>
-            <w:r>
-              <w:rPr>
-                <w:rFonts w:eastAsia="Arial" w:cstheme="minorHAnsi"/>
-              </w:rPr>
-              <w:t>baz</w:t>
-            </w:r>
-            <w:proofErr w:type="spellEnd"/>
+              <w:t>aher-shalal-hash-baz</w:t>
+            </w:r>
           </w:p>
         </w:tc>
         <w:tc>
@@ -31707,7 +30712,6 @@
               </w:rPr>
               <w:t xml:space="preserve">Entities = </w:t>
             </w:r>
-            <w:proofErr w:type="gramStart"/>
             <w:r>
               <w:rPr>
                 <w:rFonts w:eastAsia="Arial" w:cstheme="minorHAnsi"/>
@@ -31715,7 +30719,6 @@
               </w:rPr>
               <w:t>{ }</w:t>
             </w:r>
-            <w:proofErr w:type="gramEnd"/>
           </w:p>
           <w:p>
             <w:pPr>
@@ -32288,25 +31291,7 @@
           <w:sz w:val="28"/>
           <w:szCs w:val="28"/>
         </w:rPr>
-        <w:t xml:space="preserve"> is derived both from the </w:t>
-      </w:r>
-      <w:proofErr w:type="spellStart"/>
-      <w:r>
-        <w:rPr>
-          <w:rFonts w:asciiTheme="minorHAnsi" w:hAnsiTheme="minorHAnsi" w:cstheme="minorHAnsi"/>
-          <w:sz w:val="28"/>
-          <w:szCs w:val="28"/>
-        </w:rPr>
-        <w:t>MorphAdorner</w:t>
-      </w:r>
-      <w:proofErr w:type="spellEnd"/>
-      <w:r>
-        <w:rPr>
-          <w:rFonts w:asciiTheme="minorHAnsi" w:hAnsiTheme="minorHAnsi" w:cstheme="minorHAnsi"/>
-          <w:sz w:val="28"/>
-          <w:szCs w:val="28"/>
-        </w:rPr>
-        <w:t xml:space="preserve"> tag and innate knowledge in the Digital-AV compiler of pronouns and morphology. </w:t>
+        <w:t xml:space="preserve"> is derived both from the MorphAdorner tag and innate knowledge in the Digital-AV compiler of pronouns and morphology. </w:t>
       </w:r>
       <w:r>
         <w:rPr>
@@ -32681,8 +31666,6 @@
         </w:rPr>
         <w:t xml:space="preserve">string </w:t>
       </w:r>
-      <w:proofErr w:type="spellStart"/>
-      <w:proofErr w:type="gramStart"/>
       <w:r>
         <w:rPr>
           <w:b/>
@@ -32690,7 +31673,6 @@
         </w:rPr>
         <w:t>DecodePOS</w:t>
       </w:r>
-      <w:proofErr w:type="spellEnd"/>
       <w:r>
         <w:rPr>
           <w:b/>
@@ -32701,7 +31683,6 @@
         </w:rPr>
         <w:t>(</w:t>
       </w:r>
-      <w:proofErr w:type="gramEnd"/>
       <w:r>
         <w:rPr>
           <w:b/>
@@ -33238,23 +32219,7 @@
                 <w:rFonts w:eastAsia="Arial" w:cstheme="minorHAnsi"/>
                 <w:color w:val="000000" w:themeColor="text1"/>
               </w:rPr>
-              <w:t xml:space="preserve">Lexicon </w:t>
-            </w:r>
-            <w:proofErr w:type="spellStart"/>
-            <w:r>
-              <w:rPr>
-                <w:rFonts w:eastAsia="Arial" w:cstheme="minorHAnsi"/>
-                <w:color w:val="000000" w:themeColor="text1"/>
-              </w:rPr>
-              <w:t>WordKey</w:t>
-            </w:r>
-            <w:proofErr w:type="spellEnd"/>
-            <w:r>
-              <w:rPr>
-                <w:rFonts w:eastAsia="Arial" w:cstheme="minorHAnsi"/>
-                <w:color w:val="000000" w:themeColor="text1"/>
-              </w:rPr>
-              <w:t xml:space="preserve"> for </w:t>
+              <w:t xml:space="preserve">Lexicon WordKey for </w:t>
             </w:r>
             <w:r>
               <w:rPr>
@@ -33501,23 +32466,7 @@
                 <w:rFonts w:eastAsia="Arial" w:cstheme="minorHAnsi"/>
                 <w:color w:val="000000" w:themeColor="text1"/>
               </w:rPr>
-              <w:t xml:space="preserve">Lexicon </w:t>
-            </w:r>
-            <w:proofErr w:type="spellStart"/>
-            <w:r>
-              <w:rPr>
-                <w:rFonts w:eastAsia="Arial" w:cstheme="minorHAnsi"/>
-                <w:color w:val="000000" w:themeColor="text1"/>
-              </w:rPr>
-              <w:t>WordKey</w:t>
-            </w:r>
-            <w:proofErr w:type="spellEnd"/>
-            <w:r>
-              <w:rPr>
-                <w:rFonts w:eastAsia="Arial" w:cstheme="minorHAnsi"/>
-                <w:color w:val="000000" w:themeColor="text1"/>
-              </w:rPr>
-              <w:t xml:space="preserve"> for </w:t>
+              <w:t xml:space="preserve">Lexicon WordKey for </w:t>
             </w:r>
             <w:r>
               <w:rPr>
@@ -33738,23 +32687,7 @@
                 <w:rFonts w:eastAsia="Arial" w:cstheme="minorHAnsi"/>
                 <w:color w:val="000000" w:themeColor="text1"/>
               </w:rPr>
-              <w:t xml:space="preserve">Lexicon </w:t>
-            </w:r>
-            <w:proofErr w:type="spellStart"/>
-            <w:r>
-              <w:rPr>
-                <w:rFonts w:eastAsia="Arial" w:cstheme="minorHAnsi"/>
-                <w:color w:val="000000" w:themeColor="text1"/>
-              </w:rPr>
-              <w:t>WordKey</w:t>
-            </w:r>
-            <w:proofErr w:type="spellEnd"/>
-            <w:r>
-              <w:rPr>
-                <w:rFonts w:eastAsia="Arial" w:cstheme="minorHAnsi"/>
-                <w:color w:val="000000" w:themeColor="text1"/>
-              </w:rPr>
-              <w:t xml:space="preserve"> for </w:t>
+              <w:t xml:space="preserve">Lexicon WordKey for </w:t>
             </w:r>
             <w:r>
               <w:rPr>
@@ -34060,16 +32993,8 @@
         <w:rPr>
           <w:sz w:val="28"/>
         </w:rPr>
-        <w:t xml:space="preserve">; one record for all lexicon entries and all OOV </w:t>
-      </w:r>
-      <w:proofErr w:type="spellStart"/>
-      <w:r>
-        <w:rPr>
-          <w:sz w:val="28"/>
-        </w:rPr>
-        <w:t>lemmata</w:t>
-      </w:r>
-      <w:proofErr w:type="spellEnd"/>
+        <w:t>; one record for all lexicon entries and all OOV lemmata</w:t>
+      </w:r>
       <w:r>
         <w:rPr>
           <w:sz w:val="28"/>
@@ -34130,7 +33055,6 @@
                 <w:sz w:val="24"/>
               </w:rPr>
             </w:pPr>
-            <w:proofErr w:type="spellStart"/>
             <w:r>
               <w:rPr>
                 <w:rFonts w:ascii="Arial" w:eastAsia="Arial" w:hAnsi="Arial" w:cs="Arial"/>
@@ -34140,7 +33064,6 @@
               </w:rPr>
               <w:t>WordKey</w:t>
             </w:r>
-            <w:proofErr w:type="spellEnd"/>
           </w:p>
           <w:p>
             <w:pPr>
@@ -34621,23 +33544,7 @@
                 <w:rFonts w:eastAsia="Arial" w:cstheme="minorHAnsi"/>
                 <w:color w:val="000000" w:themeColor="text1"/>
               </w:rPr>
-              <w:t xml:space="preserve">Lexicon </w:t>
-            </w:r>
-            <w:proofErr w:type="spellStart"/>
-            <w:r>
-              <w:rPr>
-                <w:rFonts w:eastAsia="Arial" w:cstheme="minorHAnsi"/>
-                <w:color w:val="000000" w:themeColor="text1"/>
-              </w:rPr>
-              <w:t>WordKey</w:t>
-            </w:r>
-            <w:proofErr w:type="spellEnd"/>
-            <w:r>
-              <w:rPr>
-                <w:rFonts w:eastAsia="Arial" w:cstheme="minorHAnsi"/>
-                <w:color w:val="000000" w:themeColor="text1"/>
-              </w:rPr>
-              <w:t xml:space="preserve"> for ‘a’ (</w:t>
+              <w:t>Lexicon WordKey for ‘a’ (</w:t>
             </w:r>
             <w:r>
               <w:rPr>
@@ -34679,17 +33586,8 @@
                 <w:rFonts w:eastAsia="Arial" w:cstheme="minorHAnsi"/>
                 <w:color w:val="000000" w:themeColor="text1"/>
               </w:rPr>
-              <w:t>ˈ</w:t>
-            </w:r>
-            <w:proofErr w:type="spellStart"/>
-            <w:r>
-              <w:rPr>
-                <w:rFonts w:eastAsia="Arial" w:cstheme="minorHAnsi"/>
-                <w:color w:val="000000" w:themeColor="text1"/>
-              </w:rPr>
-              <w:t>eɪ</w:t>
-            </w:r>
-            <w:proofErr w:type="spellEnd"/>
+              <w:t>ˈeɪ</w:t>
+            </w:r>
           </w:p>
         </w:tc>
         <w:tc>
@@ -34905,23 +33803,7 @@
                 <w:rFonts w:eastAsia="Arial" w:cstheme="minorHAnsi"/>
                 <w:color w:val="000000" w:themeColor="text1"/>
               </w:rPr>
-              <w:t xml:space="preserve">Lexicon </w:t>
-            </w:r>
-            <w:proofErr w:type="spellStart"/>
-            <w:r>
-              <w:rPr>
-                <w:rFonts w:eastAsia="Arial" w:cstheme="minorHAnsi"/>
-                <w:color w:val="000000" w:themeColor="text1"/>
-              </w:rPr>
-              <w:t>WordKey</w:t>
-            </w:r>
-            <w:proofErr w:type="spellEnd"/>
-            <w:r>
-              <w:rPr>
-                <w:rFonts w:eastAsia="Arial" w:cstheme="minorHAnsi"/>
-                <w:color w:val="000000" w:themeColor="text1"/>
-              </w:rPr>
-              <w:t xml:space="preserve"> for ‘</w:t>
+              <w:t>Lexicon WordKey for ‘</w:t>
             </w:r>
             <w:r>
               <w:rPr>
@@ -34970,17 +33852,8 @@
                 <w:rFonts w:eastAsia="Arial" w:cstheme="minorHAnsi"/>
                 <w:color w:val="000000" w:themeColor="text1"/>
               </w:rPr>
-              <w:t>ˈ</w:t>
-            </w:r>
-            <w:proofErr w:type="spellStart"/>
-            <w:r>
-              <w:rPr>
-                <w:rFonts w:eastAsia="Arial" w:cstheme="minorHAnsi"/>
-                <w:color w:val="000000" w:themeColor="text1"/>
-              </w:rPr>
-              <w:t>ɛɹən</w:t>
-            </w:r>
-            <w:proofErr w:type="spellEnd"/>
+              <w:t>ˈɛɹən</w:t>
+            </w:r>
           </w:p>
         </w:tc>
         <w:tc>
@@ -35180,39 +34053,7 @@
                 <w:rFonts w:eastAsia="Arial" w:cstheme="minorHAnsi"/>
                 <w:color w:val="000000" w:themeColor="text1"/>
               </w:rPr>
-              <w:t xml:space="preserve">Lexicon </w:t>
-            </w:r>
-            <w:proofErr w:type="spellStart"/>
-            <w:r>
-              <w:rPr>
-                <w:rFonts w:eastAsia="Arial" w:cstheme="minorHAnsi"/>
-                <w:color w:val="000000" w:themeColor="text1"/>
-              </w:rPr>
-              <w:t>WordKey</w:t>
-            </w:r>
-            <w:proofErr w:type="spellEnd"/>
-            <w:r>
-              <w:rPr>
-                <w:rFonts w:eastAsia="Arial" w:cstheme="minorHAnsi"/>
-                <w:color w:val="000000" w:themeColor="text1"/>
-              </w:rPr>
-              <w:t xml:space="preserve"> for ‘</w:t>
-            </w:r>
-            <w:proofErr w:type="spellStart"/>
-            <w:r>
-              <w:rPr>
-                <w:rFonts w:eastAsia="Arial" w:cstheme="minorHAnsi"/>
-                <w:color w:val="000000" w:themeColor="text1"/>
-              </w:rPr>
-              <w:t>baptist</w:t>
-            </w:r>
-            <w:proofErr w:type="spellEnd"/>
-            <w:r>
-              <w:rPr>
-                <w:rFonts w:eastAsia="Arial" w:cstheme="minorHAnsi"/>
-                <w:color w:val="000000" w:themeColor="text1"/>
-              </w:rPr>
-              <w:t>’</w:t>
+              <w:t>Lexicon WordKey for ‘baptist’</w:t>
             </w:r>
             <w:r>
               <w:rPr>
@@ -35247,17 +34088,8 @@
                 <w:rFonts w:eastAsia="Arial" w:cstheme="minorHAnsi"/>
                 <w:color w:val="000000" w:themeColor="text1"/>
               </w:rPr>
-              <w:t>ˈ</w:t>
-            </w:r>
-            <w:proofErr w:type="spellStart"/>
-            <w:r>
-              <w:rPr>
-                <w:rFonts w:eastAsia="Arial" w:cstheme="minorHAnsi"/>
-                <w:color w:val="000000" w:themeColor="text1"/>
-              </w:rPr>
-              <w:t>bæptəst</w:t>
-            </w:r>
-            <w:proofErr w:type="spellEnd"/>
+              <w:t>ˈbæptəst</w:t>
+            </w:r>
           </w:p>
         </w:tc>
         <w:tc>
@@ -35311,17 +34143,8 @@
                 <w:rFonts w:eastAsia="Arial" w:cstheme="minorHAnsi"/>
                 <w:color w:val="000000" w:themeColor="text1"/>
               </w:rPr>
-              <w:t>ˈ</w:t>
-            </w:r>
-            <w:proofErr w:type="spellStart"/>
-            <w:r>
-              <w:rPr>
-                <w:rFonts w:eastAsia="Arial" w:cstheme="minorHAnsi"/>
-                <w:color w:val="000000" w:themeColor="text1"/>
-              </w:rPr>
-              <w:t>bæptɪst</w:t>
-            </w:r>
-            <w:proofErr w:type="spellEnd"/>
+              <w:t>ˈbæptɪst</w:t>
+            </w:r>
           </w:p>
         </w:tc>
         <w:tc>
@@ -35479,23 +34302,7 @@
                 <w:rFonts w:eastAsia="Arial" w:cstheme="minorHAnsi"/>
                 <w:color w:val="000000" w:themeColor="text1"/>
               </w:rPr>
-              <w:t xml:space="preserve">Lexicon </w:t>
-            </w:r>
-            <w:proofErr w:type="spellStart"/>
-            <w:r>
-              <w:rPr>
-                <w:rFonts w:eastAsia="Arial" w:cstheme="minorHAnsi"/>
-                <w:color w:val="000000" w:themeColor="text1"/>
-              </w:rPr>
-              <w:t>WordKey</w:t>
-            </w:r>
-            <w:proofErr w:type="spellEnd"/>
-            <w:r>
-              <w:rPr>
-                <w:rFonts w:eastAsia="Arial" w:cstheme="minorHAnsi"/>
-                <w:color w:val="000000" w:themeColor="text1"/>
-              </w:rPr>
-              <w:t xml:space="preserve"> for ‘</w:t>
+              <w:t>Lexicon WordKey for ‘</w:t>
             </w:r>
             <w:r>
               <w:rPr>
@@ -35539,7 +34346,6 @@
                 <w:color w:val="000000" w:themeColor="text1"/>
               </w:rPr>
             </w:pPr>
-            <w:proofErr w:type="spellStart"/>
             <w:r>
               <w:rPr>
                 <w:rFonts w:eastAsia="Arial" w:cstheme="minorHAnsi"/>
@@ -35547,7 +34353,6 @@
               </w:rPr>
               <w:t>ɹəˈsiv</w:t>
             </w:r>
-            <w:proofErr w:type="spellEnd"/>
           </w:p>
         </w:tc>
         <w:tc>
@@ -35596,7 +34401,6 @@
                 <w:color w:val="000000" w:themeColor="text1"/>
               </w:rPr>
             </w:pPr>
-            <w:proofErr w:type="spellStart"/>
             <w:r>
               <w:rPr>
                 <w:rFonts w:eastAsia="Arial" w:cstheme="minorHAnsi"/>
@@ -35604,7 +34408,6 @@
               </w:rPr>
               <w:t>ɹiˈsiv</w:t>
             </w:r>
-            <w:proofErr w:type="spellEnd"/>
           </w:p>
         </w:tc>
         <w:tc>
@@ -35655,7 +34458,6 @@
                 <w:color w:val="000000" w:themeColor="text1"/>
               </w:rPr>
             </w:pPr>
-            <w:proofErr w:type="spellStart"/>
             <w:r>
               <w:rPr>
                 <w:rFonts w:eastAsia="Arial" w:cstheme="minorHAnsi"/>
@@ -35663,7 +34465,6 @@
               </w:rPr>
               <w:t>ɹɪˈsiv</w:t>
             </w:r>
-            <w:proofErr w:type="spellEnd"/>
           </w:p>
         </w:tc>
         <w:tc>
@@ -35804,17 +34605,8 @@
                 <w:rFonts w:eastAsia="Arial" w:cstheme="minorHAnsi"/>
                 <w:color w:val="000000" w:themeColor="text1"/>
               </w:rPr>
-              <w:t>ˈ</w:t>
-            </w:r>
-            <w:proofErr w:type="spellStart"/>
-            <w:r>
-              <w:rPr>
-                <w:rFonts w:eastAsia="Arial" w:cstheme="minorHAnsi"/>
-                <w:color w:val="000000" w:themeColor="text1"/>
-              </w:rPr>
-              <w:t>eɪd</w:t>
-            </w:r>
-            <w:proofErr w:type="spellEnd"/>
+              <w:t>ˈeɪd</w:t>
+            </w:r>
           </w:p>
         </w:tc>
         <w:tc>
@@ -36017,7 +34809,6 @@
               </w:rPr>
               <w:t>OOV key for ‘</w:t>
             </w:r>
-            <w:proofErr w:type="spellStart"/>
             <w:r>
               <w:rPr>
                 <w:rFonts w:eastAsia="Arial" w:cstheme="minorHAnsi"/>
@@ -36025,7 +34816,6 @@
               </w:rPr>
               <w:t>covenantbreaker</w:t>
             </w:r>
-            <w:proofErr w:type="spellEnd"/>
             <w:r>
               <w:rPr>
                 <w:rFonts w:eastAsia="Arial" w:cstheme="minorHAnsi"/>
@@ -36059,17 +34849,8 @@
                 <w:rFonts w:eastAsia="Arial" w:cstheme="minorHAnsi"/>
                 <w:color w:val="000000" w:themeColor="text1"/>
               </w:rPr>
-              <w:t>ˈ</w:t>
-            </w:r>
-            <w:proofErr w:type="spellStart"/>
-            <w:r>
-              <w:rPr>
-                <w:rFonts w:eastAsia="Arial" w:cstheme="minorHAnsi"/>
-                <w:color w:val="000000" w:themeColor="text1"/>
-              </w:rPr>
-              <w:t>kəvənəntˈbɹeɪkɝ</w:t>
-            </w:r>
-            <w:proofErr w:type="spellEnd"/>
+              <w:t>ˈkəvənəntˈbɹeɪkɝ</w:t>
+            </w:r>
           </w:p>
         </w:tc>
         <w:tc>
@@ -36273,18 +35054,8 @@
           <w:sz w:val="20"/>
           <w:szCs w:val="20"/>
         </w:rPr>
-        <w:t xml:space="preserve">phonetic representations are provided for all entries in the lexicon and all OOV </w:t>
-      </w:r>
-      <w:proofErr w:type="spellStart"/>
-      <w:r>
-        <w:rPr>
-          <w:bCs/>
-          <w:sz w:val="20"/>
-          <w:szCs w:val="20"/>
-        </w:rPr>
-        <w:t>lemmata</w:t>
-      </w:r>
-      <w:proofErr w:type="spellEnd"/>
+        <w:t>phonetic representations are provided for all entries in the lexicon and all OOV lemmata</w:t>
+      </w:r>
       <w:r>
         <w:rPr>
           <w:bCs/>
@@ -36396,18 +35167,8 @@
           <w:sz w:val="20"/>
           <w:szCs w:val="20"/>
         </w:rPr>
-        <w:t xml:space="preserve">) may contain </w:t>
-      </w:r>
-      <w:proofErr w:type="spellStart"/>
-      <w:r>
-        <w:rPr>
-          <w:bCs/>
-          <w:sz w:val="20"/>
-          <w:szCs w:val="20"/>
-        </w:rPr>
-        <w:t>NUPhone</w:t>
-      </w:r>
-      <w:proofErr w:type="spellEnd"/>
+        <w:t>) may contain NUPhone</w:t>
+      </w:r>
       <w:r>
         <w:rPr>
           <w:rStyle w:val="FootnoteReference"/>
@@ -36816,15 +35577,13 @@
         </w:rPr>
         <w:t xml:space="preserve">A transition from Delphi to </w:t>
       </w:r>
-      <w:proofErr w:type="spellStart"/>
       <w:r>
         <w:rPr>
           <w:sz w:val="20"/>
           <w:szCs w:val="20"/>
         </w:rPr>
-        <w:t>RemObjects</w:t>
-      </w:r>
-      <w:proofErr w:type="spellEnd"/>
+        <w:t>RemObjects Oxygene</w:t>
+      </w:r>
       <w:r>
         <w:rPr>
           <w:sz w:val="20"/>
@@ -36832,109 +35591,61 @@
         </w:rPr>
         <w:t xml:space="preserve"> </w:t>
       </w:r>
-      <w:proofErr w:type="spellStart"/>
       <w:r>
         <w:rPr>
           <w:sz w:val="20"/>
           <w:szCs w:val="20"/>
         </w:rPr>
-        <w:t>Oxygene</w:t>
-      </w:r>
-      <w:proofErr w:type="spellEnd"/>
+        <w:t>began in</w:t>
+      </w:r>
       <w:r>
         <w:rPr>
           <w:sz w:val="20"/>
           <w:szCs w:val="20"/>
         </w:rPr>
-        <w:t xml:space="preserve"> </w:t>
+        <w:t xml:space="preserve"> 2008 </w:t>
       </w:r>
       <w:r>
         <w:rPr>
           <w:sz w:val="20"/>
           <w:szCs w:val="20"/>
         </w:rPr>
-        <w:t>began in</w:t>
+        <w:t xml:space="preserve">and continued until </w:t>
       </w:r>
       <w:r>
         <w:rPr>
           <w:sz w:val="20"/>
           <w:szCs w:val="20"/>
         </w:rPr>
-        <w:t xml:space="preserve"> 2008 </w:t>
+        <w:t>201</w:t>
       </w:r>
       <w:r>
         <w:rPr>
           <w:sz w:val="20"/>
           <w:szCs w:val="20"/>
         </w:rPr>
-        <w:t xml:space="preserve">and continued until </w:t>
+        <w:t>5</w:t>
       </w:r>
       <w:r>
         <w:rPr>
           <w:sz w:val="20"/>
           <w:szCs w:val="20"/>
         </w:rPr>
-        <w:t>201</w:t>
+        <w:t xml:space="preserve"> (Oxygene is Delphi-like Pascal that compiles to .NET Windows)</w:t>
       </w:r>
       <w:r>
         <w:rPr>
           <w:sz w:val="20"/>
           <w:szCs w:val="20"/>
         </w:rPr>
-        <w:t>5</w:t>
+        <w:t>.</w:t>
       </w:r>
       <w:r>
         <w:rPr>
           <w:sz w:val="20"/>
           <w:szCs w:val="20"/>
         </w:rPr>
-        <w:t xml:space="preserve"> (</w:t>
-      </w:r>
-      <w:proofErr w:type="spellStart"/>
-      <w:r>
-        <w:rPr>
-          <w:sz w:val="20"/>
-          <w:szCs w:val="20"/>
-        </w:rPr>
-        <w:t>Oxygene</w:t>
-      </w:r>
-      <w:proofErr w:type="spellEnd"/>
-      <w:r>
-        <w:rPr>
-          <w:sz w:val="20"/>
-          <w:szCs w:val="20"/>
-        </w:rPr>
-        <w:t xml:space="preserve"> is Delphi-like Pascal that compiles to .NET Windows)</w:t>
-      </w:r>
-      <w:r>
-        <w:rPr>
-          <w:sz w:val="20"/>
-          <w:szCs w:val="20"/>
-        </w:rPr>
-        <w:t>.</w:t>
-      </w:r>
-      <w:r>
-        <w:rPr>
-          <w:sz w:val="20"/>
-          <w:szCs w:val="20"/>
-        </w:rPr>
-        <w:t xml:space="preserve"> While a fun </w:t>
-      </w:r>
-      <w:proofErr w:type="spellStart"/>
-      <w:r>
-        <w:rPr>
-          <w:sz w:val="20"/>
-          <w:szCs w:val="20"/>
-        </w:rPr>
-        <w:t>expirement</w:t>
-      </w:r>
-      <w:proofErr w:type="spellEnd"/>
-      <w:r>
-        <w:rPr>
-          <w:sz w:val="20"/>
-          <w:szCs w:val="20"/>
-        </w:rPr>
-        <w:t>, it became clear that the Pascal and C++ sources needed to be replaced with C#.</w:t>
+        <w:t xml:space="preserve"> While a fun expirement, it became clear that the Pascal and C++ sources needed to be replaced with C#.</w:t>
       </w:r>
     </w:p>
     <w:p>
@@ -37045,39 +35756,7 @@
           <w:sz w:val="20"/>
           <w:szCs w:val="20"/>
         </w:rPr>
-        <w:t xml:space="preserve">Incidentally, Digital-AV is entirely language agnostic. There is a single binary file with an index that can be processed from ANY language. That said, a full reference implementation for the SDK is available. The reference implementation is written in C# 12 and is found in </w:t>
-      </w:r>
-      <w:proofErr w:type="spellStart"/>
-      <w:r>
-        <w:rPr>
-          <w:sz w:val="20"/>
-          <w:szCs w:val="20"/>
-        </w:rPr>
-        <w:t>AVXLib</w:t>
-      </w:r>
-      <w:proofErr w:type="spellEnd"/>
-      <w:r>
-        <w:rPr>
-          <w:sz w:val="20"/>
-          <w:szCs w:val="20"/>
-        </w:rPr>
-        <w:t xml:space="preserve"> under foundations in the Digital-AV repo on </w:t>
-      </w:r>
-      <w:proofErr w:type="spellStart"/>
-      <w:r>
-        <w:rPr>
-          <w:sz w:val="20"/>
-          <w:szCs w:val="20"/>
-        </w:rPr>
-        <w:t>github</w:t>
-      </w:r>
-      <w:proofErr w:type="spellEnd"/>
-      <w:r>
-        <w:rPr>
-          <w:sz w:val="20"/>
-          <w:szCs w:val="20"/>
-        </w:rPr>
-        <w:t>.</w:t>
+        <w:t>Incidentally, Digital-AV is entirely language agnostic. There is a single binary file with an index that can be processed from ANY language. That said, a full reference implementation for the SDK is available. The reference implementation is written in C# 12 and is found in AVXLib under foundations in the Digital-AV repo on github.</w:t>
       </w:r>
       <w:r>
         <w:rPr>
@@ -37194,7 +35873,6 @@
         </w:rPr>
         <w:t xml:space="preserve">uses </w:t>
       </w:r>
-      <w:proofErr w:type="spellStart"/>
       <w:r>
         <w:rPr>
           <w:sz w:val="20"/>
@@ -37202,7 +35880,6 @@
         </w:rPr>
         <w:t>MorpAdorner</w:t>
       </w:r>
-      <w:proofErr w:type="spellEnd"/>
       <w:r>
         <w:rPr>
           <w:rStyle w:val="FootnoteReference"/>
@@ -37318,21 +35995,12 @@
         </w:rPr>
         <w:t xml:space="preserve">NLTK is only consulted when </w:t>
       </w:r>
-      <w:proofErr w:type="spellStart"/>
       <w:r>
         <w:rPr>
           <w:sz w:val="20"/>
           <w:szCs w:val="20"/>
         </w:rPr>
-        <w:t>MorphAdorner</w:t>
-      </w:r>
-      <w:proofErr w:type="spellEnd"/>
-      <w:r>
-        <w:rPr>
-          <w:sz w:val="20"/>
-          <w:szCs w:val="20"/>
-        </w:rPr>
-        <w:t xml:space="preserve"> encounters a word out of it</w:t>
+        <w:t>MorphAdorner encounters a word out of it</w:t>
       </w:r>
       <w:r>
         <w:rPr>
@@ -37657,39 +36325,7 @@
           <w:sz w:val="20"/>
           <w:szCs w:val="20"/>
         </w:rPr>
-        <w:t xml:space="preserve">  </w:t>
-      </w:r>
-      <w:proofErr w:type="spellStart"/>
-      <w:r>
-        <w:rPr>
-          <w:sz w:val="20"/>
-          <w:szCs w:val="20"/>
-        </w:rPr>
-        <w:t>Major.Minor</w:t>
-      </w:r>
-      <w:proofErr w:type="spellEnd"/>
-      <w:r>
-        <w:rPr>
-          <w:sz w:val="20"/>
-          <w:szCs w:val="20"/>
-        </w:rPr>
-        <w:t xml:space="preserve"> version numbers are Y.M where Y = year </w:t>
-      </w:r>
-      <w:proofErr w:type="spellStart"/>
-      <w:r>
-        <w:rPr>
-          <w:sz w:val="20"/>
-          <w:szCs w:val="20"/>
-        </w:rPr>
-        <w:t>modula</w:t>
-      </w:r>
-      <w:proofErr w:type="spellEnd"/>
-      <w:r>
-        <w:rPr>
-          <w:sz w:val="20"/>
-          <w:szCs w:val="20"/>
-        </w:rPr>
-        <w:t xml:space="preserve"> 10; and M is the hex representation of the month (1=January, 2=February, … C=December)</w:t>
+        <w:t xml:space="preserve">  Major.Minor version numbers are Y.M where Y = year modula 10; and M is the hex representation of the month (1=January, 2=February, … C=December)</w:t>
       </w:r>
     </w:p>
     <w:p>
@@ -37927,21 +36563,12 @@
         </w:rPr>
         <w:t xml:space="preserve">Google </w:t>
       </w:r>
-      <w:proofErr w:type="spellStart"/>
       <w:r>
         <w:rPr>
           <w:sz w:val="20"/>
           <w:szCs w:val="20"/>
         </w:rPr>
-        <w:t>FlatBuffers</w:t>
-      </w:r>
-      <w:proofErr w:type="spellEnd"/>
-      <w:r>
-        <w:rPr>
-          <w:sz w:val="20"/>
-          <w:szCs w:val="20"/>
-        </w:rPr>
-        <w:t>: why mess with a bunch of files when we can mess with just one?</w:t>
+        <w:t>FlatBuffers: why mess with a bunch of files when we can mess with just one?</w:t>
       </w:r>
       <w:r>
         <w:rPr>
@@ -38644,9 +37271,8 @@
           <w:sz w:val="20"/>
           <w:szCs w:val="20"/>
         </w:rPr>
-        <w:t>-</w:t>
-      </w:r>
-      <w:proofErr w:type="spellStart"/>
+        <w:t>-YMDD</w:t>
+      </w:r>
       <w:r>
         <w:rPr>
           <w:b/>
@@ -38654,18 +37280,8 @@
           <w:sz w:val="20"/>
           <w:szCs w:val="20"/>
         </w:rPr>
-        <w:t>YMDD</w:t>
-      </w:r>
-      <w:r>
-        <w:rPr>
-          <w:b/>
-          <w:bCs/>
-          <w:sz w:val="20"/>
-          <w:szCs w:val="20"/>
-        </w:rPr>
         <w:t>.data</w:t>
       </w:r>
-      <w:proofErr w:type="spellEnd"/>
       <w:r>
         <w:rPr>
           <w:sz w:val="20"/>
@@ -39168,7 +37784,14 @@
           <w:sz w:val="20"/>
           <w:szCs w:val="20"/>
         </w:rPr>
-        <w:t>5111</w:t>
+        <w:t>51</w:t>
+      </w:r>
+      <w:r>
+        <w:rPr>
+          <w:sz w:val="20"/>
+          <w:szCs w:val="20"/>
+        </w:rPr>
+        <w:t>04</w:t>
       </w:r>
       <w:r>
         <w:rPr>
@@ -39314,7 +37937,21 @@
           <w:sz w:val="20"/>
           <w:szCs w:val="20"/>
         </w:rPr>
-        <w:t>5111. This does not impact AV/KJX renderings, but additional AVX/modernizations are found in the latest releases.</w:t>
+        <w:t>51</w:t>
+      </w:r>
+      <w:r>
+        <w:rPr>
+          <w:sz w:val="20"/>
+          <w:szCs w:val="20"/>
+        </w:rPr>
+        <w:t>04</w:t>
+      </w:r>
+      <w:r>
+        <w:rPr>
+          <w:sz w:val="20"/>
+          <w:szCs w:val="20"/>
+        </w:rPr>
+        <w:t>. This does not impact AV/KJX renderings, but additional AVX/modernizations are found in the latest releases.</w:t>
       </w:r>
       <w:r>
         <w:rPr>
@@ -39501,7 +38138,6 @@
         </w:rPr>
         <w:t xml:space="preserve"> </w:t>
       </w:r>
-      <w:proofErr w:type="spellStart"/>
       <w:r>
         <w:rPr>
           <w:rFonts w:cstheme="minorHAnsi"/>
@@ -39530,7 +38166,6 @@
         </w:rPr>
         <w:t>dd</w:t>
       </w:r>
-      <w:proofErr w:type="spellEnd"/>
       <w:r>
         <w:rPr>
           <w:b/>
@@ -39547,7 +38182,6 @@
         </w:rPr>
         <w:t xml:space="preserve">or </w:t>
       </w:r>
-      <w:proofErr w:type="spellStart"/>
       <w:r>
         <w:rPr>
           <w:rFonts w:cstheme="minorHAnsi"/>
@@ -39558,7 +38192,6 @@
         </w:rPr>
         <w:t>Ω</w:t>
       </w:r>
-      <w:proofErr w:type="gramStart"/>
       <w:r>
         <w:rPr>
           <w:b/>
@@ -39587,7 +38220,6 @@
         </w:rPr>
         <w:t>x</w:t>
       </w:r>
-      <w:proofErr w:type="spellEnd"/>
       <w:r>
         <w:rPr>
           <w:b/>
@@ -39602,15 +38234,7 @@
           <w:sz w:val="18"/>
           <w:szCs w:val="18"/>
         </w:rPr>
-        <w:t>;</w:t>
-      </w:r>
-      <w:proofErr w:type="gramEnd"/>
-      <w:r>
-        <w:rPr>
-          <w:sz w:val="18"/>
-          <w:szCs w:val="18"/>
-        </w:rPr>
-        <w:t xml:space="preserve"> </w:t>
+        <w:t xml:space="preserve">; </w:t>
       </w:r>
       <w:r>
         <w:rPr>
@@ -39673,17 +38297,8 @@
           <w:sz w:val="18"/>
           <w:szCs w:val="18"/>
         </w:rPr>
-        <w:t xml:space="preserve">=0) represents </w:t>
-      </w:r>
-      <w:proofErr w:type="gramStart"/>
-      <w:r>
-        <w:rPr>
-          <w:sz w:val="18"/>
-          <w:szCs w:val="18"/>
-        </w:rPr>
-        <w:t>2020;  (</w:t>
-      </w:r>
-      <w:proofErr w:type="gramEnd"/>
+        <w:t>=0) represents 2020;  (</w:t>
+      </w:r>
       <w:r>
         <w:rPr>
           <w:i/>
@@ -40572,39 +39187,7 @@
           <w:sz w:val="18"/>
           <w:szCs w:val="18"/>
         </w:rPr>
-        <w:t xml:space="preserve">3905 revision is phonetic representations for all modern lexical items and all OOV </w:t>
-      </w:r>
-      <w:proofErr w:type="spellStart"/>
-      <w:r>
-        <w:rPr>
-          <w:sz w:val="18"/>
-          <w:szCs w:val="18"/>
-        </w:rPr>
-        <w:t>lemmata</w:t>
-      </w:r>
-      <w:proofErr w:type="spellEnd"/>
-      <w:r>
-        <w:rPr>
-          <w:sz w:val="18"/>
-          <w:szCs w:val="18"/>
-        </w:rPr>
-        <w:t>.  This can be used as a lookup for any keyed string provided in the Lexicon Content and in the OOV-</w:t>
-      </w:r>
-      <w:proofErr w:type="spellStart"/>
-      <w:r>
-        <w:rPr>
-          <w:sz w:val="18"/>
-          <w:szCs w:val="18"/>
-        </w:rPr>
-        <w:t>Lemmata</w:t>
-      </w:r>
-      <w:proofErr w:type="spellEnd"/>
-      <w:r>
-        <w:rPr>
-          <w:sz w:val="18"/>
-          <w:szCs w:val="18"/>
-        </w:rPr>
-        <w:t xml:space="preserve"> Content</w:t>
+        <w:t>3905 revision is phonetic representations for all modern lexical items and all OOV lemmata.  This can be used as a lookup for any keyed string provided in the Lexicon Content and in the OOV-Lemmata Content</w:t>
       </w:r>
     </w:p>
     <w:p>
@@ -40683,6 +39266,12 @@
         </w:rPr>
         <w:t>-series SDK, we open just a single binary file to extract all SDK content.</w:t>
       </w:r>
+      <w:r>
+        <w:rPr>
+          <w:rFonts w:cstheme="minorHAnsi"/>
+        </w:rPr>
+        <w:t xml:space="preserve"> C# Foundational support is substantially unchanged from the 4.2 release, albeit it now utilizes 5.1 data files and MD5 hashes.</w:t>
+      </w:r>
     </w:p>
     <w:p>
       <w:r>
@@ -40747,13 +39336,8 @@
         <w:t xml:space="preserve"> was</w:t>
       </w:r>
       <w:r>
-        <w:t xml:space="preserve"> </w:t>
-      </w:r>
-      <w:proofErr w:type="spellStart"/>
-      <w:r>
-        <w:t>AVXText</w:t>
-      </w:r>
-      <w:proofErr w:type="spellEnd"/>
+        <w:t xml:space="preserve"> AVXText</w:t>
+      </w:r>
       <w:r>
         <w:t xml:space="preserve">. That project was more monolithic and the command </w:t>
       </w:r>
@@ -40773,20 +39357,12 @@
         <w:t>bible content search</w:t>
       </w:r>
       <w:r>
-        <w:t xml:space="preserve">, nor from bible content rendering. Moreover, the older </w:t>
-      </w:r>
-      <w:proofErr w:type="spellStart"/>
-      <w:r>
-        <w:t>AVXText</w:t>
-      </w:r>
-      <w:proofErr w:type="spellEnd"/>
-      <w:r>
-        <w:t xml:space="preserve"> project has been abandoned.</w:t>
+        <w:t>, nor from bible content rendering. Moreover, the older AVXText project has been abandoned.</w:t>
       </w:r>
     </w:p>
     <w:p>
       <w:r>
-        <w:t>This new framework</w:t>
+        <w:t>This framework</w:t>
       </w:r>
       <w:r>
         <w:t>, written in C# 12 and compiled with .NET 8,</w:t>
@@ -40846,15 +39422,7 @@
         </w:numPr>
       </w:pPr>
       <w:r>
-        <w:t>Text Similarity [sounds-alike] term matching (</w:t>
-      </w:r>
-      <w:proofErr w:type="spellStart"/>
-      <w:r>
-        <w:t>NUPhone</w:t>
-      </w:r>
-      <w:proofErr w:type="spellEnd"/>
-      <w:r>
-        <w:t>)</w:t>
+        <w:t>Text Similarity [sounds-alike] term matching (NUPhone)</w:t>
       </w:r>
     </w:p>
     <w:p>
@@ -40866,15 +39434,7 @@
         </w:numPr>
       </w:pPr>
       <w:r>
-        <w:t xml:space="preserve">Command Interpreter (Quelle / </w:t>
-      </w:r>
-      <w:proofErr w:type="spellStart"/>
-      <w:r>
-        <w:t>Pinshot</w:t>
-      </w:r>
-      <w:proofErr w:type="spellEnd"/>
-      <w:r>
-        <w:t>-Blue / Blueprint-Blue)</w:t>
+        <w:t>Command Interpreter (Quelle / Pinshot-Blue / Blueprint-Blue)</w:t>
       </w:r>
     </w:p>
     <w:p>
@@ -40886,15 +39446,7 @@
         </w:numPr>
       </w:pPr>
       <w:r>
-        <w:t>Foundational AV/AVX Bible (</w:t>
-      </w:r>
-      <w:proofErr w:type="spellStart"/>
-      <w:r>
-        <w:t>AVXLib</w:t>
-      </w:r>
-      <w:proofErr w:type="spellEnd"/>
-      <w:r>
-        <w:t>)</w:t>
+        <w:t>Foundational AV/AVX Bible (AVXLib)</w:t>
       </w:r>
     </w:p>
     <w:p>
@@ -41197,13 +39749,8 @@
         <w:r>
           <w:t xml:space="preserve">© 2023 Kevin Wonus                                                                                                                                                                                                         </w:t>
         </w:r>
-        <w:proofErr w:type="spellStart"/>
         <w:r>
-          <w:t>FlatBuffers</w:t>
-        </w:r>
-        <w:proofErr w:type="spellEnd"/>
-        <w:r>
-          <w:t xml:space="preserve"> </w:t>
+          <w:t xml:space="preserve">FlatBuffers </w:t>
         </w:r>
         <w:r>
           <w:t>Appendix</w:t>
@@ -41393,15 +39940,7 @@
         <w:footnoteRef/>
       </w:r>
       <w:r>
-        <w:t xml:space="preserve"> </w:t>
-      </w:r>
-      <w:proofErr w:type="spellStart"/>
-      <w:r>
-        <w:t>NUPhone</w:t>
-      </w:r>
-      <w:proofErr w:type="spellEnd"/>
-      <w:r>
-        <w:t xml:space="preserve"> representation is described at </w:t>
+        <w:t xml:space="preserve"> NUPhone representation is described at </w:t>
       </w:r>
       <w:hyperlink r:id="rId2" w:history="1">
         <w:r>
@@ -41729,7 +40268,15 @@
               <w:sz w:val="20"/>
               <w:szCs w:val="20"/>
             </w:rPr>
-            <w:t>5111</w:t>
+            <w:t>51</w:t>
+          </w:r>
+          <w:r>
+            <w:rPr>
+              <w:rFonts w:cstheme="minorHAnsi"/>
+              <w:sz w:val="20"/>
+              <w:szCs w:val="20"/>
+            </w:rPr>
+            <w:t>04</w:t>
           </w:r>
           <w:r>
             <w:rPr>
@@ -41814,7 +40361,6 @@
           <w:r>
             <w:rPr>
               <w:rFonts w:cstheme="minorHAnsi"/>
-              <w:color w:val="FF0000"/>
               <w:sz w:val="20"/>
               <w:szCs w:val="20"/>
             </w:rPr>
@@ -41823,11 +40369,18 @@
           <w:r>
             <w:rPr>
               <w:rFonts w:cstheme="minorHAnsi"/>
-              <w:color w:val="FF0000"/>
               <w:sz w:val="20"/>
               <w:szCs w:val="20"/>
             </w:rPr>
-            <w:t>5101</w:t>
+            <w:t>5</w:t>
+          </w:r>
+          <w:r>
+            <w:rPr>
+              <w:rFonts w:cstheme="minorHAnsi"/>
+              <w:sz w:val="20"/>
+              <w:szCs w:val="20"/>
+            </w:rPr>
+            <w:t>104</w:t>
           </w:r>
         </w:p>
       </w:tc>
@@ -42585,7 +41138,6 @@
               <w:szCs w:val="24"/>
             </w:rPr>
           </w:pPr>
-          <w:proofErr w:type="gramStart"/>
           <w:r>
             <w:rPr>
               <w:rFonts w:ascii="Consolas" w:eastAsia="Times New Roman" w:hAnsi="Consolas" w:cs="Times New Roman"/>
@@ -42622,7 +41174,6 @@
             </w:rPr>
             <w:t>IDENTIFIER</w:t>
           </w:r>
-          <w:proofErr w:type="gramEnd"/>
         </w:p>
       </w:tc>
     </w:tr>
@@ -42843,14 +41394,21 @@
               <w:rFonts w:ascii="Times New Roman" w:eastAsia="Times New Roman" w:hAnsi="Times New Roman" w:cs="Times New Roman"/>
               <w:sz w:val="28"/>
             </w:rPr>
-            <w:t>4</w:t>
+            <w:t>5</w:t>
           </w:r>
           <w:r>
             <w:rPr>
               <w:rFonts w:ascii="Times New Roman" w:eastAsia="Times New Roman" w:hAnsi="Times New Roman" w:cs="Times New Roman"/>
               <w:sz w:val="28"/>
             </w:rPr>
-            <w:t>.2</w:t>
+            <w:t>.</w:t>
+          </w:r>
+          <w:r>
+            <w:rPr>
+              <w:rFonts w:ascii="Times New Roman" w:eastAsia="Times New Roman" w:hAnsi="Times New Roman" w:cs="Times New Roman"/>
+              <w:sz w:val="28"/>
+            </w:rPr>
+            <w:t>1</w:t>
           </w:r>
         </w:p>
       </w:tc>
@@ -42870,7 +41428,6 @@
               <w:szCs w:val="24"/>
             </w:rPr>
           </w:pPr>
-          <w:proofErr w:type="gramStart"/>
           <w:r>
             <w:rPr>
               <w:rFonts w:ascii="Consolas" w:eastAsia="Times New Roman" w:hAnsi="Consolas" w:cs="Times New Roman"/>
@@ -42907,7 +41464,6 @@
             </w:rPr>
             <w:t>IDENTIFIER</w:t>
           </w:r>
-          <w:proofErr w:type="gramEnd"/>
         </w:p>
       </w:tc>
     </w:tr>
@@ -42995,7 +41551,15 @@
               <w:sz w:val="20"/>
               <w:szCs w:val="20"/>
             </w:rPr>
-            <w:t>Ω4220</w:t>
+            <w:t>Ω</w:t>
+          </w:r>
+          <w:r>
+            <w:rPr>
+              <w:rFonts w:cstheme="minorHAnsi"/>
+              <w:sz w:val="20"/>
+              <w:szCs w:val="20"/>
+            </w:rPr>
+            <w:t>5104</w:t>
           </w:r>
         </w:p>
       </w:tc>

</xml_diff>

<commit_message>
Improve metadata and update the 5.1.04 SDK release
</commit_message>
<xml_diff>
--- a/omega/Digital-AV-Ω51.docx
+++ b/omega/Digital-AV-Ω51.docx
@@ -390,12 +390,12 @@
           <w:sz w:val="26"/>
           <w:szCs w:val="26"/>
         </w:rPr>
-        <w:t>35A36F16A07D72C98F6031BD785C7AD9</w:t>
+        <w:t>30BC363A7AB86D4B312074329710CF42</w:t>
       </w:r>
       <w:r>
         <w:rPr>
           <w:rFonts w:ascii="Consolas" w:hAnsi="Consolas"/>
-          <w:color w:val="FF0000"/>
+          <w:color w:val="0070C0"/>
           <w:sz w:val="26"/>
           <w:szCs w:val="26"/>
         </w:rPr>
@@ -1342,7 +1342,7 @@
               <w:rPr>
                 <w:rFonts w:ascii="Consolas" w:eastAsia="Arial" w:hAnsi="Consolas" w:cs="Arial"/>
               </w:rPr>
-              <w:t>8D91A88B86A3F567</w:t>
+              <w:t>CCD616C1AE103441</w:t>
             </w:r>
             <w:r>
               <w:rPr>
@@ -1360,7 +1360,7 @@
               <w:rPr>
                 <w:rFonts w:ascii="Consolas" w:hAnsi="Consolas"/>
               </w:rPr>
-              <w:t>952B6E7DF85AAB6F</w:t>
+              <w:t>463732CEF01DC04E</w:t>
             </w:r>
             <w:r>
               <w:rPr>
@@ -1812,19 +1812,7 @@
               <w:rPr>
                 <w:rFonts w:ascii="Consolas" w:hAnsi="Consolas" w:cstheme="minorHAnsi"/>
               </w:rPr>
-              <w:t>247</w:t>
-            </w:r>
-            <w:r>
-              <w:rPr>
-                <w:rFonts w:ascii="Consolas" w:hAnsi="Consolas" w:cstheme="minorHAnsi"/>
-              </w:rPr>
-              <w:t>,</w:t>
-            </w:r>
-            <w:r>
-              <w:rPr>
-                <w:rFonts w:ascii="Consolas" w:hAnsi="Consolas" w:cstheme="minorHAnsi"/>
-              </w:rPr>
-              <w:t>066</w:t>
+              <w:t>247,066</w:t>
             </w:r>
           </w:p>
         </w:tc>
@@ -1992,19 +1980,7 @@
               <w:rPr>
                 <w:rFonts w:ascii="Consolas" w:eastAsia="Arial" w:hAnsi="Consolas" w:cs="Arial"/>
               </w:rPr>
-              <w:t>9</w:t>
-            </w:r>
-            <w:r>
-              <w:rPr>
-                <w:rFonts w:ascii="Consolas" w:eastAsia="Arial" w:hAnsi="Consolas" w:cs="Arial"/>
-              </w:rPr>
-              <w:t>,</w:t>
-            </w:r>
-            <w:r>
-              <w:rPr>
-                <w:rFonts w:ascii="Consolas" w:eastAsia="Arial" w:hAnsi="Consolas" w:cs="Arial"/>
-              </w:rPr>
-              <w:t>472</w:t>
+              <w:t>9,472</w:t>
             </w:r>
           </w:p>
         </w:tc>
@@ -2344,19 +2320,7 @@
               <w:rPr>
                 <w:rFonts w:ascii="Consolas" w:eastAsia="Arial" w:hAnsi="Consolas" w:cs="Arial"/>
               </w:rPr>
-              <w:t>9</w:t>
-            </w:r>
-            <w:r>
-              <w:rPr>
-                <w:rFonts w:ascii="Consolas" w:eastAsia="Arial" w:hAnsi="Consolas" w:cs="Arial"/>
-              </w:rPr>
-              <w:t>,</w:t>
-            </w:r>
-            <w:r>
-              <w:rPr>
-                <w:rFonts w:ascii="Consolas" w:eastAsia="Arial" w:hAnsi="Consolas" w:cs="Arial"/>
-              </w:rPr>
-              <w:t>570</w:t>
+              <w:t>9,570</w:t>
             </w:r>
           </w:p>
         </w:tc>
@@ -2524,25 +2488,7 @@
               <w:rPr>
                 <w:rFonts w:ascii="Consolas" w:eastAsia="Arial" w:hAnsi="Consolas" w:cs="Arial"/>
               </w:rPr>
-              <w:t>6</w:t>
-            </w:r>
-            <w:r>
-              <w:rPr>
-                <w:rFonts w:ascii="Consolas" w:eastAsia="Arial" w:hAnsi="Consolas" w:cs="Arial"/>
-              </w:rPr>
-              <w:t>0</w:t>
-            </w:r>
-            <w:r>
-              <w:rPr>
-                <w:rFonts w:ascii="Consolas" w:eastAsia="Arial" w:hAnsi="Consolas" w:cs="Arial"/>
-              </w:rPr>
-              <w:t>,</w:t>
-            </w:r>
-            <w:r>
-              <w:rPr>
-                <w:rFonts w:ascii="Consolas" w:eastAsia="Arial" w:hAnsi="Consolas" w:cs="Arial"/>
-              </w:rPr>
-              <w:t>297</w:t>
+              <w:t>60,297</w:t>
             </w:r>
           </w:p>
         </w:tc>
@@ -19522,13 +19468,7 @@
               <w:rPr>
                 <w:rFonts w:ascii="Consolas" w:eastAsia="Arial" w:hAnsi="Consolas" w:cs="Arial"/>
               </w:rPr>
-              <w:t>0x42</w:t>
-            </w:r>
-            <w:r>
-              <w:rPr>
-                <w:rFonts w:ascii="Consolas" w:eastAsia="Arial" w:hAnsi="Consolas" w:cs="Arial"/>
-              </w:rPr>
-              <w:t>20</w:t>
+              <w:t>0x5104</w:t>
             </w:r>
           </w:p>
         </w:tc>
@@ -19558,19 +19498,7 @@
               <w:rPr>
                 <w:rFonts w:ascii="Consolas" w:eastAsia="Arial" w:hAnsi="Consolas" w:cs="Arial"/>
               </w:rPr>
-              <w:t>Omega 4.2.</w:t>
-            </w:r>
-            <w:r>
-              <w:rPr>
-                <w:rFonts w:ascii="Consolas" w:eastAsia="Arial" w:hAnsi="Consolas" w:cs="Arial"/>
-              </w:rPr>
-              <w:t>20</w:t>
-            </w:r>
-            <w:r>
-              <w:rPr>
-                <w:rFonts w:ascii="Consolas" w:eastAsia="Arial" w:hAnsi="Consolas" w:cs="Arial"/>
-              </w:rPr>
-              <w:t>----</w:t>
+              <w:t>Omega 5.1.04----</w:t>
             </w:r>
           </w:p>
         </w:tc>
@@ -19595,19 +19523,37 @@
               <w:rPr>
                 <w:rFonts w:ascii="Consolas" w:eastAsia="Arial" w:hAnsi="Consolas" w:cs="Arial"/>
               </w:rPr>
-              <w:t>42-o42-</w:t>
+              <w:t>51</w:t>
             </w:r>
             <w:r>
               <w:rPr>
                 <w:rFonts w:ascii="Consolas" w:eastAsia="Arial" w:hAnsi="Consolas" w:cs="Arial"/>
               </w:rPr>
-              <w:t>Ω</w:t>
+              <w:t>-</w:t>
             </w:r>
             <w:r>
               <w:rPr>
                 <w:rFonts w:ascii="Consolas" w:eastAsia="Arial" w:hAnsi="Consolas" w:cs="Arial"/>
               </w:rPr>
-              <w:t>42</w:t>
+              <w:t>51-</w:t>
+            </w:r>
+            <w:r>
+              <w:rPr>
+                <w:rFonts w:ascii="Consolas" w:eastAsia="Arial" w:hAnsi="Consolas" w:cs="Arial"/>
+              </w:rPr>
+              <w:t>-</w:t>
+            </w:r>
+            <w:r>
+              <w:rPr>
+                <w:rFonts w:ascii="Consolas" w:eastAsia="Arial" w:hAnsi="Consolas" w:cs="Arial"/>
+              </w:rPr>
+              <w:t>5104</w:t>
+            </w:r>
+            <w:r>
+              <w:rPr>
+                <w:rFonts w:ascii="Consolas" w:eastAsia="Arial" w:hAnsi="Consolas" w:cs="Arial"/>
+              </w:rPr>
+              <w:t>-</w:t>
             </w:r>
           </w:p>
         </w:tc>
@@ -19631,7 +19577,13 @@
               <w:rPr>
                 <w:rFonts w:ascii="Consolas" w:eastAsia="Arial" w:hAnsi="Consolas" w:cs="Arial"/>
               </w:rPr>
-              <w:t>----------</w:t>
+              <w:t>Ω</w:t>
+            </w:r>
+            <w:r>
+              <w:rPr>
+                <w:rFonts w:ascii="Consolas" w:eastAsia="Arial" w:hAnsi="Consolas" w:cs="Arial"/>
+              </w:rPr>
+              <w:t>5104----</w:t>
             </w:r>
           </w:p>
         </w:tc>
@@ -21346,7 +21298,11 @@
           </mc:Choice>
           <mc:Fallback>
             <w:pict>
-              <v:shape w14:anchorId="44C12AA9" id="Text Box 5" o:spid="_x0000_s1040" type="#_x0000_t202" style="position:absolute;margin-left:-3.9pt;margin-top:80.75pt;width:350.7pt;height:25.8pt;z-index:251728896;visibility:visible;mso-wrap-style:square;mso-width-percent:0;mso-height-percent:0;mso-wrap-distance-left:9pt;mso-wrap-distance-top:3.6pt;mso-wrap-distance-right:9pt;mso-wrap-distance-bottom:3.6pt;mso-position-horizontal:absolute;mso-position-horizontal-relative:margin;mso-position-vertical:absolute;mso-position-vertical-relative:page;mso-width-percent:0;mso-height-percent:0;mso-width-relative:margin;mso-height-relative:margin;v-text-anchor:top" o:gfxdata="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" stroked="f">
+              <v:shapetype w14:anchorId="44C12AA9" id="_x0000_t202" coordsize="21600,21600" o:spt="202" path="m,l,21600r21600,l21600,xe">
+                <v:stroke joinstyle="miter"/>
+                <v:path gradientshapeok="t" o:connecttype="rect"/>
+              </v:shapetype>
+              <v:shape id="Text Box 5" o:spid="_x0000_s1040" type="#_x0000_t202" style="position:absolute;margin-left:-3.9pt;margin-top:80.75pt;width:350.7pt;height:25.8pt;z-index:251728896;visibility:visible;mso-wrap-style:square;mso-width-percent:0;mso-height-percent:0;mso-wrap-distance-left:9pt;mso-wrap-distance-top:3.6pt;mso-wrap-distance-right:9pt;mso-wrap-distance-bottom:3.6pt;mso-position-horizontal:absolute;mso-position-horizontal-relative:margin;mso-position-vertical:absolute;mso-position-vertical-relative:page;mso-width-percent:0;mso-height-percent:0;mso-width-relative:margin;mso-height-relative:margin;v-text-anchor:top" o:gfxdata="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" stroked="f">
                 <v:textbox inset="0,0,0,0">
                   <w:txbxContent>
                     <w:tbl>
@@ -37951,14 +37907,7 @@
           <w:sz w:val="20"/>
           <w:szCs w:val="20"/>
         </w:rPr>
-        <w:t>. This does not impact AV/KJX renderings, but additional AVX/modernizations are found in the latest releases.</w:t>
-      </w:r>
-      <w:r>
-        <w:rPr>
-          <w:sz w:val="20"/>
-          <w:szCs w:val="20"/>
-        </w:rPr>
-        <w:t xml:space="preserve"> Refer to the link here for additional details about this update: </w:t>
+        <w:t xml:space="preserve">. This does not impact AV/KJX renderings, but additional AVX/modernizations are found in the latest releases. Refer to the link here for additional details about this update: </w:t>
       </w:r>
       <w:hyperlink r:id="rId14" w:history="1">
         <w:r>
@@ -43433,6 +43382,7 @@
   <w:style w:type="character" w:default="1" w:styleId="DefaultParagraphFont">
     <w:name w:val="Default Paragraph Font"/>
     <w:uiPriority w:val="1"/>
+    <w:semiHidden/>
     <w:unhideWhenUsed/>
   </w:style>
   <w:style w:type="table" w:default="1" w:styleId="TableNormal">

</xml_diff>